<commit_message>
Updated guideline to reflect that projekt environment is being used.
</commit_message>
<xml_diff>
--- a/Kombit.Samples.CH.WebsiteDemo/Documentation/2H-31_Guideline_Net_samples.docx
+++ b/Kombit.Samples.CH.WebsiteDemo/Documentation/2H-31_Guideline_Net_samples.docx
@@ -1,6 +1,6 @@
 
 <file path=word/document.xml><?xml version="1.0" encoding="utf-8"?>
-<w:document xmlns:ve="http://schemas.openxmlformats.org/markup-compatibility/2006" xmlns:o="urn:schemas-microsoft-com:office:office" xmlns:r="http://schemas.openxmlformats.org/officeDocument/2006/relationships" xmlns:m="http://schemas.openxmlformats.org/officeDocument/2006/math" xmlns:v="urn:schemas-microsoft-com:vml" xmlns:wp="http://schemas.openxmlformats.org/drawingml/2006/wordprocessingDrawing" xmlns:w10="urn:schemas-microsoft-com:office:word" xmlns:w="http://schemas.openxmlformats.org/wordprocessingml/2006/main" xmlns:wne="http://schemas.microsoft.com/office/word/2006/wordml">
+<w:document xmlns:wpc="http://schemas.microsoft.com/office/word/2010/wordprocessingCanvas" xmlns:mo="http://schemas.microsoft.com/office/mac/office/2008/main" xmlns:mc="http://schemas.openxmlformats.org/markup-compatibility/2006" xmlns:mv="urn:schemas-microsoft-com:mac:vml" xmlns:o="urn:schemas-microsoft-com:office:office" xmlns:r="http://schemas.openxmlformats.org/officeDocument/2006/relationships" xmlns:m="http://schemas.openxmlformats.org/officeDocument/2006/math" xmlns:v="urn:schemas-microsoft-com:vml" xmlns:wp14="http://schemas.microsoft.com/office/word/2010/wordprocessingDrawing" xmlns:wp="http://schemas.openxmlformats.org/drawingml/2006/wordprocessingDrawing" xmlns:w10="urn:schemas-microsoft-com:office:word" xmlns:w="http://schemas.openxmlformats.org/wordprocessingml/2006/main" xmlns:w14="http://schemas.microsoft.com/office/word/2010/wordml" xmlns:w15="http://schemas.microsoft.com/office/word/2012/wordml" xmlns:wpg="http://schemas.microsoft.com/office/word/2010/wordprocessingGroup" xmlns:wpi="http://schemas.microsoft.com/office/word/2010/wordprocessingInk" xmlns:wne="http://schemas.microsoft.com/office/word/2006/wordml" xmlns:wps="http://schemas.microsoft.com/office/word/2010/wordprocessingShape" mc:Ignorable="w14 w15 wp14 mv">
   <w:body>
     <w:p>
       <w:pPr>
@@ -32,8 +32,8 @@
           <w:szCs w:val="36"/>
           <w:lang w:val="en-US"/>
         </w:rPr>
-        <w:pict>
-          <v:shapetype id="_x0000_t202" coordsize="21600,21600" o:spt="202" path="m,l,21600r21600,l21600,xe">
+        <w:pict w14:anchorId="53E09F02">
+          <v:shapetype id="_x0000_t202" coordsize="21600,21600" o:spt="202" path="m0,0l0,21600,21600,21600,21600,0xe">
             <v:stroke joinstyle="miter"/>
             <v:path gradientshapeok="t" o:connecttype="rect"/>
           </v:shapetype>
@@ -750,8 +750,6 @@
           <w:lang w:val="en-US"/>
         </w:rPr>
       </w:pPr>
-      <w:bookmarkStart w:id="1" w:name="_GoBack"/>
-      <w:bookmarkEnd w:id="1"/>
       <w:r>
         <w:rPr>
           <w:lang w:val="en-US"/>
@@ -926,7 +924,7 @@
           <w:rFonts w:asciiTheme="minorHAnsi" w:hAnsiTheme="minorHAnsi" w:cstheme="minorHAnsi"/>
           <w:lang w:val="en-US"/>
         </w:rPr>
-        <w:t>claimapp.stoettesystemerne.dk.p12</w:t>
+        <w:t>VOCES_valid.p12</w:t>
       </w:r>
       <w:r>
         <w:rPr>
@@ -1214,7 +1212,7 @@
           <w:rFonts w:asciiTheme="minorHAnsi" w:hAnsiTheme="minorHAnsi" w:cstheme="minorHAnsi"/>
           <w:lang w:val="en-US"/>
         </w:rPr>
-        <w:t>claimapp.stoettesystemerne.dk.p12</w:t>
+        <w:t>VOCES_valid.p12</w:t>
       </w:r>
       <w:r>
         <w:rPr>
@@ -1269,7 +1267,7 @@
             <w:rFonts w:asciiTheme="minorHAnsi" w:hAnsiTheme="minorHAnsi" w:cs="Courier New"/>
             <w:lang w:val="en-US"/>
           </w:rPr>
-          <w:t>adgangsstyringeksempler.test-stoettesystemerne.dk/</w:t>
+          <w:t>adgangsstyringeksempler.projekt-stoettesystemerne.dk/</w:t>
         </w:r>
         <w:r>
           <w:rPr>
@@ -1280,6 +1278,13 @@
           <w:t>websitedemo</w:t>
         </w:r>
       </w:hyperlink>
+      <w:r>
+        <w:rPr>
+          <w:rFonts w:asciiTheme="minorHAnsi" w:hAnsiTheme="minorHAnsi"/>
+          <w:lang w:val="en-US"/>
+        </w:rPr>
+        <w:t xml:space="preserve"> </w:t>
+      </w:r>
     </w:p>
     <w:p>
       <w:pPr>
@@ -1383,18 +1388,6 @@
         <w:br/>
         <w:t>&lt;add id="</w:t>
       </w:r>
-      <w:hyperlink r:id="rId13" w:history="1">
-        <w:r>
-          <w:rPr>
-            <w:rStyle w:val="Hyperlink"/>
-            <w:rFonts w:cstheme="minorHAnsi"/>
-            <w:sz w:val="20"/>
-            <w:szCs w:val="20"/>
-            <w:lang w:val="en-US"/>
-          </w:rPr>
-          <w:t>https://saml.adgangsstyringeksempler.test-stoettesystemer.dk/</w:t>
-        </w:r>
-      </w:hyperlink>
       <w:r>
         <w:rPr>
           <w:rStyle w:val="hps"/>
@@ -1403,7 +1396,7 @@
           <w:szCs w:val="20"/>
           <w:lang w:val="en-US"/>
         </w:rPr>
-        <w:t>"&gt;</w:t>
+        <w:t>https://saml.adgangsstyring.projekt-stoettesystemerne.dk</w:t>
       </w:r>
       <w:r>
         <w:rPr>
@@ -1413,6 +1406,26 @@
           <w:szCs w:val="20"/>
           <w:lang w:val="en-US"/>
         </w:rPr>
+        <w:t xml:space="preserve"> </w:t>
+      </w:r>
+      <w:r>
+        <w:rPr>
+          <w:rStyle w:val="hps"/>
+          <w:rFonts w:cstheme="minorHAnsi"/>
+          <w:sz w:val="20"/>
+          <w:szCs w:val="20"/>
+          <w:lang w:val="en-US"/>
+        </w:rPr>
+        <w:t>"&gt;</w:t>
+      </w:r>
+      <w:r>
+        <w:rPr>
+          <w:rStyle w:val="hps"/>
+          <w:rFonts w:cstheme="minorHAnsi"/>
+          <w:sz w:val="20"/>
+          <w:szCs w:val="20"/>
+          <w:lang w:val="en-US"/>
+        </w:rPr>
         <w:br/>
         <w:t>&lt;CertificateValidation&gt;</w:t>
       </w:r>
@@ -1425,7 +1438,7 @@
           <w:lang w:val="en-US"/>
         </w:rPr>
         <w:br/>
-        <w:t>&lt;add type="dk.nita.saml20.Specification.SelfIssuedCertificateSpecification, dk.nita.saml20" /&gt;</w:t>
+        <w:t>&lt;add type="dk.nita.saml20.Specification.</w:t>
       </w:r>
       <w:r>
         <w:rPr>
@@ -1435,6 +1448,26 @@
           <w:szCs w:val="20"/>
           <w:lang w:val="en-US"/>
         </w:rPr>
+        <w:t>DefaultCertificateSpecification</w:t>
+      </w:r>
+      <w:r>
+        <w:rPr>
+          <w:rStyle w:val="hps"/>
+          <w:rFonts w:cstheme="minorHAnsi"/>
+          <w:sz w:val="20"/>
+          <w:szCs w:val="20"/>
+          <w:lang w:val="en-US"/>
+        </w:rPr>
+        <w:t>, dk.nita.saml20" /&gt;</w:t>
+      </w:r>
+      <w:r>
+        <w:rPr>
+          <w:rStyle w:val="hps"/>
+          <w:rFonts w:cstheme="minorHAnsi"/>
+          <w:sz w:val="20"/>
+          <w:szCs w:val="20"/>
+          <w:lang w:val="en-US"/>
+        </w:rPr>
         <w:br/>
         <w:t>&lt;/CertificateValidation&gt;</w:t>
       </w:r>
@@ -1546,7 +1579,25 @@
           <w:rFonts w:cstheme="minorHAnsi"/>
           <w:lang w:val="en-US"/>
         </w:rPr>
-        <w:t>For KOMBIT Støttesystemer a web application must configured through the Administration portal.</w:t>
+        <w:t xml:space="preserve">For KOMBIT Støttesystemer a web application must </w:t>
+      </w:r>
+      <w:r>
+        <w:rPr>
+          <w:rStyle w:val="hps"/>
+          <w:rFonts w:cstheme="minorHAnsi"/>
+          <w:lang w:val="en-US"/>
+        </w:rPr>
+        <w:t xml:space="preserve">be </w:t>
+      </w:r>
+      <w:bookmarkStart w:id="1" w:name="_GoBack"/>
+      <w:bookmarkEnd w:id="1"/>
+      <w:r>
+        <w:rPr>
+          <w:rStyle w:val="hps"/>
+          <w:rFonts w:cstheme="minorHAnsi"/>
+          <w:lang w:val="en-US"/>
+        </w:rPr>
+        <w:t>configured through the Administration portal.</w:t>
       </w:r>
     </w:p>
     <w:p>
@@ -1620,7 +1671,7 @@
         </w:rPr>
         <w:t xml:space="preserve">URL </w:t>
       </w:r>
-      <w:hyperlink r:id="rId14" w:history="1">
+      <w:hyperlink r:id="rId13" w:history="1">
         <w:r>
           <w:rPr>
             <w:rStyle w:val="Hyperlink"/>
@@ -1635,7 +1686,7 @@
             <w:rFonts w:asciiTheme="minorHAnsi" w:hAnsiTheme="minorHAnsi" w:cs="Courier New"/>
             <w:lang w:val="en-US"/>
           </w:rPr>
-          <w:t>adgangsstyringeksempler.test-stoettesystemerne.dk/</w:t>
+          <w:t>adgangsstyringeksempler.projekt-stoettesystemerne.dk/</w:t>
         </w:r>
         <w:r>
           <w:rPr>
@@ -1646,6 +1697,13 @@
           <w:t>websitedemo</w:t>
         </w:r>
       </w:hyperlink>
+      <w:r>
+        <w:rPr>
+          <w:rFonts w:asciiTheme="minorHAnsi" w:hAnsiTheme="minorHAnsi"/>
+          <w:lang w:val="en-US"/>
+        </w:rPr>
+        <w:t xml:space="preserve"> </w:t>
+      </w:r>
     </w:p>
     <w:p>
       <w:pPr>
@@ -1801,22 +1859,6 @@
           <w:lang w:val="en-US"/>
         </w:rPr>
       </w:pPr>
-      <w:r>
-        <w:rPr>
-          <w:rStyle w:val="hps"/>
-          <w:rFonts w:cstheme="minorHAnsi"/>
-          <w:lang w:val="en-US"/>
-        </w:rPr>
-        <w:t>This folder is supplied with the zip-file containing the combined samples</w:t>
-      </w:r>
-      <w:r>
-        <w:rPr>
-          <w:rStyle w:val="hps"/>
-          <w:rFonts w:cstheme="minorHAnsi"/>
-          <w:lang w:val="en-US"/>
-        </w:rPr>
-        <w:t>.</w:t>
-      </w:r>
     </w:p>
     <w:p>
       <w:pPr>
@@ -1833,6 +1875,7 @@
           <w:rFonts w:cstheme="minorHAnsi"/>
           <w:lang w:val="en-US"/>
         </w:rPr>
+        <w:lastRenderedPageBreak/>
         <w:t>Troubleshooting</w:t>
       </w:r>
     </w:p>
@@ -1867,7 +1910,7 @@
           <w:lang w:val="en-US" w:eastAsia="en-US"/>
         </w:rPr>
         <w:drawing>
-          <wp:inline distT="0" distB="0" distL="0" distR="0">
+          <wp:inline distT="0" distB="0" distL="0" distR="0" wp14:anchorId="6B40F28E" wp14:editId="35A621D4">
             <wp:extent cx="4673720" cy="2130543"/>
             <wp:effectExtent l="19050" t="0" r="0" b="0"/>
             <wp:docPr id="2" name="Picture 1" descr="certificatenotfound.png"/>
@@ -1882,7 +1925,7 @@
                     <pic:cNvPicPr/>
                   </pic:nvPicPr>
                   <pic:blipFill>
-                    <a:blip r:embed="rId15"/>
+                    <a:blip r:embed="rId14"/>
                     <a:stretch>
                       <a:fillRect/>
                     </a:stretch>
@@ -1987,16 +2030,16 @@
       <w:pPr>
         <w:pStyle w:val="Heading2"/>
         <w:rPr>
-          <w:lang w:val="en-US"/>
-        </w:rPr>
-      </w:pPr>
-      <w:r>
-        <w:rPr>
-          <w:rStyle w:val="hps"/>
-          <w:rFonts w:cstheme="minorHAnsi"/>
-          <w:lang w:val="en-US"/>
-        </w:rPr>
-        <w:lastRenderedPageBreak/>
+          <w:rStyle w:val="hps"/>
+          <w:lang w:val="en-US"/>
+        </w:rPr>
+      </w:pPr>
+      <w:r>
+        <w:rPr>
+          <w:rStyle w:val="hps"/>
+          <w:rFonts w:cstheme="minorHAnsi"/>
+          <w:lang w:val="en-US"/>
+        </w:rPr>
         <w:t>Signature Of The Incoming Message Is Invalid</w:t>
       </w:r>
       <w:r>
@@ -2007,15 +2050,6 @@
         </w:rPr>
         <w:br/>
       </w:r>
-    </w:p>
-    <w:p>
-      <w:pPr>
-        <w:rPr>
-          <w:rStyle w:val="hps"/>
-          <w:rFonts w:cstheme="minorHAnsi"/>
-          <w:lang w:val="en-US"/>
-        </w:rPr>
-      </w:pPr>
     </w:p>
     <w:p>
       <w:pPr>
@@ -2049,7 +2083,7 @@
           <w:lang w:val="en-US" w:eastAsia="en-US"/>
         </w:rPr>
         <w:drawing>
-          <wp:inline distT="0" distB="0" distL="0" distR="0">
+          <wp:inline distT="0" distB="0" distL="0" distR="0" wp14:anchorId="416C9FC0" wp14:editId="7F396B81">
             <wp:extent cx="5287113" cy="743054"/>
             <wp:effectExtent l="19050" t="0" r="8787" b="0"/>
             <wp:docPr id="3" name="Picture 2" descr="signnaturefail.png"/>
@@ -2064,7 +2098,7 @@
                     <pic:cNvPicPr/>
                   </pic:nvPicPr>
                   <pic:blipFill>
-                    <a:blip r:embed="rId16"/>
+                    <a:blip r:embed="rId15"/>
                     <a:stretch>
                       <a:fillRect/>
                     </a:stretch>
@@ -2194,183 +2228,6 @@
     </w:p>
     <w:p>
       <w:pPr>
-        <w:pStyle w:val="Heading2"/>
-        <w:rPr>
-          <w:rStyle w:val="hps"/>
-          <w:rFonts w:cstheme="minorHAnsi"/>
-          <w:lang w:val="en-US"/>
-        </w:rPr>
-      </w:pPr>
-      <w:r>
-        <w:rPr>
-          <w:rFonts w:cstheme="minorHAnsi"/>
-          <w:lang w:val="en-US"/>
-        </w:rPr>
-        <w:t>Missing claim on IdP to pass OIOSAML.NET validation</w:t>
-      </w:r>
-      <w:r>
-        <w:rPr>
-          <w:rStyle w:val="hps"/>
-          <w:rFonts w:cstheme="minorHAnsi"/>
-          <w:lang w:val="en-US"/>
-        </w:rPr>
-        <w:br/>
-      </w:r>
-      <w:r>
-        <w:rPr>
-          <w:noProof/>
-          <w:lang w:val="en-US" w:eastAsia="en-US"/>
-        </w:rPr>
-        <w:drawing>
-          <wp:inline distT="0" distB="0" distL="0" distR="0">
-            <wp:extent cx="5285715" cy="2352381"/>
-            <wp:effectExtent l="19050" t="0" r="0" b="0"/>
-            <wp:docPr id="4" name="Picture 3" descr="missingclaim.png"/>
-            <wp:cNvGraphicFramePr>
-              <a:graphicFrameLocks xmlns:a="http://schemas.openxmlformats.org/drawingml/2006/main" noChangeAspect="1"/>
-            </wp:cNvGraphicFramePr>
-            <a:graphic xmlns:a="http://schemas.openxmlformats.org/drawingml/2006/main">
-              <a:graphicData uri="http://schemas.openxmlformats.org/drawingml/2006/picture">
-                <pic:pic xmlns:pic="http://schemas.openxmlformats.org/drawingml/2006/picture">
-                  <pic:nvPicPr>
-                    <pic:cNvPr id="0" name="missingclaim.png"/>
-                    <pic:cNvPicPr/>
-                  </pic:nvPicPr>
-                  <pic:blipFill>
-                    <a:blip r:embed="rId17"/>
-                    <a:stretch>
-                      <a:fillRect/>
-                    </a:stretch>
-                  </pic:blipFill>
-                  <pic:spPr>
-                    <a:xfrm>
-                      <a:off x="0" y="0"/>
-                      <a:ext cx="5285715" cy="2352381"/>
-                    </a:xfrm>
-                    <a:prstGeom prst="rect">
-                      <a:avLst/>
-                    </a:prstGeom>
-                  </pic:spPr>
-                </pic:pic>
-              </a:graphicData>
-            </a:graphic>
-          </wp:inline>
-        </w:drawing>
-      </w:r>
-    </w:p>
-    <w:p>
-      <w:pPr>
-        <w:pStyle w:val="Heading2"/>
-        <w:rPr>
-          <w:rStyle w:val="hps"/>
-          <w:rFonts w:cstheme="minorHAnsi"/>
-          <w:b w:val="0"/>
-          <w:sz w:val="22"/>
-          <w:szCs w:val="22"/>
-          <w:lang w:val="en-US"/>
-        </w:rPr>
-      </w:pPr>
-      <w:r>
-        <w:rPr>
-          <w:rStyle w:val="hps"/>
-          <w:rFonts w:cstheme="minorHAnsi"/>
-          <w:b w:val="0"/>
-          <w:sz w:val="22"/>
-          <w:szCs w:val="22"/>
-          <w:lang w:val="en-US"/>
-        </w:rPr>
-        <w:br/>
-        <w:t xml:space="preserve">Solution: Create a claim type "dk:gov:saml:attribute:AssuranceLevel" and set </w:t>
-      </w:r>
-      <w:r>
-        <w:rPr>
-          <w:rStyle w:val="hps"/>
-          <w:rFonts w:cstheme="minorHAnsi"/>
-          <w:b w:val="0"/>
-          <w:sz w:val="22"/>
-          <w:szCs w:val="22"/>
-          <w:lang w:val="en-US"/>
-        </w:rPr>
-        <w:t xml:space="preserve">a proper </w:t>
-      </w:r>
-      <w:r>
-        <w:rPr>
-          <w:rStyle w:val="hps"/>
-          <w:rFonts w:cstheme="minorHAnsi"/>
-          <w:b w:val="0"/>
-          <w:sz w:val="22"/>
-          <w:szCs w:val="22"/>
-          <w:lang w:val="en-US"/>
-        </w:rPr>
-        <w:t>value</w:t>
-      </w:r>
-      <w:r>
-        <w:rPr>
-          <w:rStyle w:val="hps"/>
-          <w:rFonts w:cstheme="minorHAnsi"/>
-          <w:b w:val="0"/>
-          <w:sz w:val="22"/>
-          <w:szCs w:val="22"/>
-          <w:lang w:val="en-US"/>
-        </w:rPr>
-        <w:t>. For a default configuration of oiosaml.net, that would be</w:t>
-      </w:r>
-      <w:r>
-        <w:rPr>
-          <w:rStyle w:val="hps"/>
-          <w:rFonts w:cstheme="minorHAnsi"/>
-          <w:b w:val="0"/>
-          <w:sz w:val="22"/>
-          <w:szCs w:val="22"/>
-          <w:lang w:val="en-US"/>
-        </w:rPr>
-        <w:t>&gt;</w:t>
-      </w:r>
-      <w:r>
-        <w:rPr>
-          <w:rStyle w:val="hps"/>
-          <w:rFonts w:cstheme="minorHAnsi"/>
-          <w:b w:val="0"/>
-          <w:sz w:val="22"/>
-          <w:szCs w:val="22"/>
-          <w:lang w:val="en-US"/>
-        </w:rPr>
-        <w:t>=</w:t>
-      </w:r>
-      <w:r>
-        <w:rPr>
-          <w:rStyle w:val="hps"/>
-          <w:rFonts w:cstheme="minorHAnsi"/>
-          <w:b w:val="0"/>
-          <w:sz w:val="22"/>
-          <w:szCs w:val="22"/>
-          <w:lang w:val="en-US"/>
-        </w:rPr>
-        <w:t>3</w:t>
-      </w:r>
-      <w:r>
-        <w:rPr>
-          <w:rStyle w:val="hps"/>
-          <w:rFonts w:cstheme="minorHAnsi"/>
-          <w:b w:val="0"/>
-          <w:sz w:val="22"/>
-          <w:szCs w:val="22"/>
-          <w:lang w:val="en-US"/>
-        </w:rPr>
-        <w:t>.</w:t>
-      </w:r>
-    </w:p>
-    <w:p>
-      <w:pPr>
-        <w:rPr>
-          <w:rStyle w:val="hps"/>
-          <w:rFonts w:cstheme="minorHAnsi"/>
-          <w:lang w:val="en-US"/>
-        </w:rPr>
-      </w:pPr>
-    </w:p>
-    <w:p>
-      <w:pPr>
         <w:rPr>
           <w:rStyle w:val="hps"/>
           <w:rFonts w:cstheme="minorHAnsi"/>
@@ -2387,9 +2244,9 @@
       </w:pPr>
     </w:p>
     <w:sectPr>
-      <w:headerReference w:type="even" r:id="rId18"/>
-      <w:headerReference w:type="default" r:id="rId19"/>
-      <w:headerReference w:type="first" r:id="rId20"/>
+      <w:headerReference w:type="even" r:id="rId16"/>
+      <w:headerReference w:type="default" r:id="rId17"/>
+      <w:headerReference w:type="first" r:id="rId18"/>
       <w:pgSz w:w="11906" w:h="16838" w:code="9"/>
       <w:pgMar w:top="2155" w:right="1134" w:bottom="1701" w:left="1134" w:header="709" w:footer="709" w:gutter="0"/>
       <w:cols w:space="708"/>
@@ -2400,15 +2257,15 @@
 </file>
 
 <file path=word/endnotes.xml><?xml version="1.0" encoding="utf-8"?>
-<w:endnotes xmlns:ve="http://schemas.openxmlformats.org/markup-compatibility/2006" xmlns:o="urn:schemas-microsoft-com:office:office" xmlns:r="http://schemas.openxmlformats.org/officeDocument/2006/relationships" xmlns:m="http://schemas.openxmlformats.org/officeDocument/2006/math" xmlns:v="urn:schemas-microsoft-com:vml" xmlns:wp="http://schemas.openxmlformats.org/drawingml/2006/wordprocessingDrawing" xmlns:w10="urn:schemas-microsoft-com:office:word" xmlns:w="http://schemas.openxmlformats.org/wordprocessingml/2006/main" xmlns:wne="http://schemas.microsoft.com/office/word/2006/wordml">
-  <w:endnote w:type="separator" w:id="0">
+<w:endnotes xmlns:wpc="http://schemas.microsoft.com/office/word/2010/wordprocessingCanvas" xmlns:mo="http://schemas.microsoft.com/office/mac/office/2008/main" xmlns:mc="http://schemas.openxmlformats.org/markup-compatibility/2006" xmlns:mv="urn:schemas-microsoft-com:mac:vml" xmlns:o="urn:schemas-microsoft-com:office:office" xmlns:r="http://schemas.openxmlformats.org/officeDocument/2006/relationships" xmlns:m="http://schemas.openxmlformats.org/officeDocument/2006/math" xmlns:v="urn:schemas-microsoft-com:vml" xmlns:wp14="http://schemas.microsoft.com/office/word/2010/wordprocessingDrawing" xmlns:wp="http://schemas.openxmlformats.org/drawingml/2006/wordprocessingDrawing" xmlns:w10="urn:schemas-microsoft-com:office:word" xmlns:w="http://schemas.openxmlformats.org/wordprocessingml/2006/main" xmlns:w14="http://schemas.microsoft.com/office/word/2010/wordml" xmlns:w15="http://schemas.microsoft.com/office/word/2012/wordml" xmlns:wpg="http://schemas.microsoft.com/office/word/2010/wordprocessingGroup" xmlns:wpi="http://schemas.microsoft.com/office/word/2010/wordprocessingInk" xmlns:wne="http://schemas.microsoft.com/office/word/2006/wordml" xmlns:wps="http://schemas.microsoft.com/office/word/2010/wordprocessingShape" mc:Ignorable="w14 w15 wp14 mv">
+  <w:endnote w:type="separator" w:id="-1">
     <w:p>
       <w:r>
         <w:separator/>
       </w:r>
     </w:p>
   </w:endnote>
-  <w:endnote w:type="continuationSeparator" w:id="1">
+  <w:endnote w:type="continuationSeparator" w:id="0">
     <w:p>
       <w:r>
         <w:continuationSeparator/>
@@ -2419,7 +2276,7 @@
 </file>
 
 <file path=word/footer1.xml><?xml version="1.0" encoding="utf-8"?>
-<w:ftr xmlns:ve="http://schemas.openxmlformats.org/markup-compatibility/2006" xmlns:o="urn:schemas-microsoft-com:office:office" xmlns:r="http://schemas.openxmlformats.org/officeDocument/2006/relationships" xmlns:m="http://schemas.openxmlformats.org/officeDocument/2006/math" xmlns:v="urn:schemas-microsoft-com:vml" xmlns:wp="http://schemas.openxmlformats.org/drawingml/2006/wordprocessingDrawing" xmlns:w10="urn:schemas-microsoft-com:office:word" xmlns:w="http://schemas.openxmlformats.org/wordprocessingml/2006/main" xmlns:wne="http://schemas.microsoft.com/office/word/2006/wordml">
+<w:ftr xmlns:wpc="http://schemas.microsoft.com/office/word/2010/wordprocessingCanvas" xmlns:mo="http://schemas.microsoft.com/office/mac/office/2008/main" xmlns:mc="http://schemas.openxmlformats.org/markup-compatibility/2006" xmlns:mv="urn:schemas-microsoft-com:mac:vml" xmlns:o="urn:schemas-microsoft-com:office:office" xmlns:r="http://schemas.openxmlformats.org/officeDocument/2006/relationships" xmlns:m="http://schemas.openxmlformats.org/officeDocument/2006/math" xmlns:v="urn:schemas-microsoft-com:vml" xmlns:wp14="http://schemas.microsoft.com/office/word/2010/wordprocessingDrawing" xmlns:wp="http://schemas.openxmlformats.org/drawingml/2006/wordprocessingDrawing" xmlns:w10="urn:schemas-microsoft-com:office:word" xmlns:w="http://schemas.openxmlformats.org/wordprocessingml/2006/main" xmlns:w14="http://schemas.microsoft.com/office/word/2010/wordml" xmlns:w15="http://schemas.microsoft.com/office/word/2012/wordml" xmlns:wpg="http://schemas.microsoft.com/office/word/2010/wordprocessingGroup" xmlns:wpi="http://schemas.microsoft.com/office/word/2010/wordprocessingInk" xmlns:wne="http://schemas.microsoft.com/office/word/2006/wordml" xmlns:wps="http://schemas.microsoft.com/office/word/2010/wordprocessingShape" mc:Ignorable="w14 w15 wp14 mv">
   <w:p>
     <w:pPr>
       <w:pStyle w:val="Footer"/>
@@ -2612,15 +2469,15 @@
 </file>
 
 <file path=word/footnotes.xml><?xml version="1.0" encoding="utf-8"?>
-<w:footnotes xmlns:ve="http://schemas.openxmlformats.org/markup-compatibility/2006" xmlns:o="urn:schemas-microsoft-com:office:office" xmlns:r="http://schemas.openxmlformats.org/officeDocument/2006/relationships" xmlns:m="http://schemas.openxmlformats.org/officeDocument/2006/math" xmlns:v="urn:schemas-microsoft-com:vml" xmlns:wp="http://schemas.openxmlformats.org/drawingml/2006/wordprocessingDrawing" xmlns:w10="urn:schemas-microsoft-com:office:word" xmlns:w="http://schemas.openxmlformats.org/wordprocessingml/2006/main" xmlns:wne="http://schemas.microsoft.com/office/word/2006/wordml">
-  <w:footnote w:type="separator" w:id="0">
+<w:footnotes xmlns:wpc="http://schemas.microsoft.com/office/word/2010/wordprocessingCanvas" xmlns:mo="http://schemas.microsoft.com/office/mac/office/2008/main" xmlns:mc="http://schemas.openxmlformats.org/markup-compatibility/2006" xmlns:mv="urn:schemas-microsoft-com:mac:vml" xmlns:o="urn:schemas-microsoft-com:office:office" xmlns:r="http://schemas.openxmlformats.org/officeDocument/2006/relationships" xmlns:m="http://schemas.openxmlformats.org/officeDocument/2006/math" xmlns:v="urn:schemas-microsoft-com:vml" xmlns:wp14="http://schemas.microsoft.com/office/word/2010/wordprocessingDrawing" xmlns:wp="http://schemas.openxmlformats.org/drawingml/2006/wordprocessingDrawing" xmlns:w10="urn:schemas-microsoft-com:office:word" xmlns:w="http://schemas.openxmlformats.org/wordprocessingml/2006/main" xmlns:w14="http://schemas.microsoft.com/office/word/2010/wordml" xmlns:w15="http://schemas.microsoft.com/office/word/2012/wordml" xmlns:wpg="http://schemas.microsoft.com/office/word/2010/wordprocessingGroup" xmlns:wpi="http://schemas.microsoft.com/office/word/2010/wordprocessingInk" xmlns:wne="http://schemas.microsoft.com/office/word/2006/wordml" xmlns:wps="http://schemas.microsoft.com/office/word/2010/wordprocessingShape" mc:Ignorable="w14 w15 wp14 mv">
+  <w:footnote w:type="separator" w:id="-1">
     <w:p>
       <w:r>
         <w:separator/>
       </w:r>
     </w:p>
   </w:footnote>
-  <w:footnote w:type="continuationSeparator" w:id="1">
+  <w:footnote w:type="continuationSeparator" w:id="0">
     <w:p>
       <w:r>
         <w:continuationSeparator/>
@@ -2631,7 +2488,7 @@
 </file>
 
 <file path=word/header1.xml><?xml version="1.0" encoding="utf-8"?>
-<w:hdr xmlns:ve="http://schemas.openxmlformats.org/markup-compatibility/2006" xmlns:o="urn:schemas-microsoft-com:office:office" xmlns:r="http://schemas.openxmlformats.org/officeDocument/2006/relationships" xmlns:m="http://schemas.openxmlformats.org/officeDocument/2006/math" xmlns:v="urn:schemas-microsoft-com:vml" xmlns:wp="http://schemas.openxmlformats.org/drawingml/2006/wordprocessingDrawing" xmlns:w10="urn:schemas-microsoft-com:office:word" xmlns:w="http://schemas.openxmlformats.org/wordprocessingml/2006/main" xmlns:wne="http://schemas.microsoft.com/office/word/2006/wordml">
+<w:hdr xmlns:wpc="http://schemas.microsoft.com/office/word/2010/wordprocessingCanvas" xmlns:mo="http://schemas.microsoft.com/office/mac/office/2008/main" xmlns:mc="http://schemas.openxmlformats.org/markup-compatibility/2006" xmlns:mv="urn:schemas-microsoft-com:mac:vml" xmlns:o="urn:schemas-microsoft-com:office:office" xmlns:r="http://schemas.openxmlformats.org/officeDocument/2006/relationships" xmlns:m="http://schemas.openxmlformats.org/officeDocument/2006/math" xmlns:v="urn:schemas-microsoft-com:vml" xmlns:wp14="http://schemas.microsoft.com/office/word/2010/wordprocessingDrawing" xmlns:wp="http://schemas.openxmlformats.org/drawingml/2006/wordprocessingDrawing" xmlns:w10="urn:schemas-microsoft-com:office:word" xmlns:w="http://schemas.openxmlformats.org/wordprocessingml/2006/main" xmlns:w14="http://schemas.microsoft.com/office/word/2010/wordml" xmlns:w15="http://schemas.microsoft.com/office/word/2012/wordml" xmlns:wpg="http://schemas.microsoft.com/office/word/2010/wordprocessingGroup" xmlns:wpi="http://schemas.microsoft.com/office/word/2010/wordprocessingInk" xmlns:wne="http://schemas.microsoft.com/office/word/2006/wordml" xmlns:wps="http://schemas.microsoft.com/office/word/2010/wordprocessingShape" mc:Ignorable="w14 w15 wp14 mv">
   <w:p>
     <w:pPr>
       <w:pStyle w:val="Header"/>
@@ -2640,8 +2497,8 @@
       <w:rPr>
         <w:noProof/>
       </w:rPr>
-      <w:pict>
-        <v:shapetype id="_x0000_t136" coordsize="21600,21600" o:spt="136" adj="10800" path="m@7,l@8,m@5,21600l@6,21600e">
+      <w:pict w14:anchorId="24A7A87A">
+        <v:shapetype id="_x0000_t136" coordsize="21600,21600" o:spt="136" adj="10800" path="m@7,0l@8,0m@5,21600l@6,21600e">
           <v:formulas>
             <v:f eqn="sum #0 0 10800"/>
             <v:f eqn="prod #0 2 1"/>
@@ -2677,7 +2534,7 @@
 </file>
 
 <file path=word/header2.xml><?xml version="1.0" encoding="utf-8"?>
-<w:hdr xmlns:ve="http://schemas.openxmlformats.org/markup-compatibility/2006" xmlns:o="urn:schemas-microsoft-com:office:office" xmlns:r="http://schemas.openxmlformats.org/officeDocument/2006/relationships" xmlns:m="http://schemas.openxmlformats.org/officeDocument/2006/math" xmlns:v="urn:schemas-microsoft-com:vml" xmlns:wp="http://schemas.openxmlformats.org/drawingml/2006/wordprocessingDrawing" xmlns:w10="urn:schemas-microsoft-com:office:word" xmlns:w="http://schemas.openxmlformats.org/wordprocessingml/2006/main" xmlns:wne="http://schemas.microsoft.com/office/word/2006/wordml">
+<w:hdr xmlns:wpc="http://schemas.microsoft.com/office/word/2010/wordprocessingCanvas" xmlns:mo="http://schemas.microsoft.com/office/mac/office/2008/main" xmlns:mc="http://schemas.openxmlformats.org/markup-compatibility/2006" xmlns:mv="urn:schemas-microsoft-com:mac:vml" xmlns:o="urn:schemas-microsoft-com:office:office" xmlns:r="http://schemas.openxmlformats.org/officeDocument/2006/relationships" xmlns:m="http://schemas.openxmlformats.org/officeDocument/2006/math" xmlns:v="urn:schemas-microsoft-com:vml" xmlns:wp14="http://schemas.microsoft.com/office/word/2010/wordprocessingDrawing" xmlns:wp="http://schemas.openxmlformats.org/drawingml/2006/wordprocessingDrawing" xmlns:w10="urn:schemas-microsoft-com:office:word" xmlns:w="http://schemas.openxmlformats.org/wordprocessingml/2006/main" xmlns:w14="http://schemas.microsoft.com/office/word/2010/wordml" xmlns:w15="http://schemas.microsoft.com/office/word/2012/wordml" xmlns:wpg="http://schemas.microsoft.com/office/word/2010/wordprocessingGroup" xmlns:wpi="http://schemas.microsoft.com/office/word/2010/wordprocessingInk" xmlns:wne="http://schemas.microsoft.com/office/word/2006/wordml" xmlns:wps="http://schemas.microsoft.com/office/word/2010/wordprocessingShape" mc:Ignorable="w14 w15 wp14 mv">
   <w:p>
     <w:pPr>
       <w:pStyle w:val="GlobeteamNavnetrk"/>
@@ -2692,8 +2549,8 @@
       <w:rPr>
         <w:noProof/>
       </w:rPr>
-      <w:pict>
-        <v:shapetype id="_x0000_t136" coordsize="21600,21600" o:spt="136" adj="10800" path="m@7,l@8,m@5,21600l@6,21600e">
+      <w:pict w14:anchorId="4EF704FF">
+        <v:shapetype id="_x0000_t136" coordsize="21600,21600" o:spt="136" adj="10800" path="m@7,0l@8,0m@5,21600l@6,21600e">
           <v:formulas>
             <v:f eqn="sum #0 0 10800"/>
             <v:f eqn="prod #0 2 1"/>
@@ -2730,13 +2587,13 @@
         <w:sz w:val="36"/>
         <w:szCs w:val="36"/>
       </w:rPr>
-      <w:pict>
-        <v:shapetype id="_x0000_t202" coordsize="21600,21600" o:spt="202" path="m,l,21600r21600,l21600,xe">
+      <w:pict w14:anchorId="758778B6">
+        <v:shapetype id="_x0000_t202" coordsize="21600,21600" o:spt="202" path="m0,0l0,21600,21600,21600,21600,0xe">
           <v:stroke joinstyle="miter"/>
           <v:path gradientshapeok="t" o:connecttype="rect"/>
         </v:shapetype>
-        <v:shape id="Text box 40" o:spid="_x0000_s2092" type="#_x0000_t202" style="position:absolute;left:0;text-align:left;margin-left:14.2pt;margin-top:53pt;width:320.9pt;height:5.65pt;z-index:251655680;visibility:visible;mso-position-horizontal-relative:page;mso-position-vertical-relative:page" fillcolor="#6579ae" stroked="f">
-          <v:textbox style="mso-next-textbox:#Text box 40">
+        <v:shape id="Text_x0020_box_x0020_40" o:spid="_x0000_s2092" type="#_x0000_t202" style="position:absolute;left:0;text-align:left;margin-left:14.2pt;margin-top:53pt;width:320.9pt;height:5.65pt;z-index:251655680;visibility:visible;mso-position-horizontal-relative:page;mso-position-vertical-relative:page" fillcolor="#6579ae" stroked="f">
+          <v:textbox style="mso-next-textbox:#Text_x0020_box_x0020_40">
             <w:txbxContent>
               <w:p/>
             </w:txbxContent>
@@ -2754,7 +2611,7 @@
         <w:lang w:val="en-US" w:eastAsia="en-US"/>
       </w:rPr>
       <w:drawing>
-        <wp:anchor distT="0" distB="0" distL="114300" distR="114300" simplePos="0" relativeHeight="251654656" behindDoc="0" locked="0" layoutInCell="1" allowOverlap="1">
+        <wp:anchor distT="0" distB="0" distL="114300" distR="114300" simplePos="0" relativeHeight="251654656" behindDoc="0" locked="0" layoutInCell="1" allowOverlap="1" wp14:anchorId="692EC24B" wp14:editId="41E0B1E7">
           <wp:simplePos x="0" y="0"/>
           <wp:positionH relativeFrom="page">
             <wp:posOffset>6549390</wp:posOffset>
@@ -2833,7 +2690,7 @@
 </file>
 
 <file path=word/header3.xml><?xml version="1.0" encoding="utf-8"?>
-<w:hdr xmlns:ve="http://schemas.openxmlformats.org/markup-compatibility/2006" xmlns:o="urn:schemas-microsoft-com:office:office" xmlns:r="http://schemas.openxmlformats.org/officeDocument/2006/relationships" xmlns:m="http://schemas.openxmlformats.org/officeDocument/2006/math" xmlns:v="urn:schemas-microsoft-com:vml" xmlns:wp="http://schemas.openxmlformats.org/drawingml/2006/wordprocessingDrawing" xmlns:w10="urn:schemas-microsoft-com:office:word" xmlns:w="http://schemas.openxmlformats.org/wordprocessingml/2006/main" xmlns:wne="http://schemas.microsoft.com/office/word/2006/wordml">
+<w:hdr xmlns:wpc="http://schemas.microsoft.com/office/word/2010/wordprocessingCanvas" xmlns:mo="http://schemas.microsoft.com/office/mac/office/2008/main" xmlns:mc="http://schemas.openxmlformats.org/markup-compatibility/2006" xmlns:mv="urn:schemas-microsoft-com:mac:vml" xmlns:o="urn:schemas-microsoft-com:office:office" xmlns:r="http://schemas.openxmlformats.org/officeDocument/2006/relationships" xmlns:m="http://schemas.openxmlformats.org/officeDocument/2006/math" xmlns:v="urn:schemas-microsoft-com:vml" xmlns:wp14="http://schemas.microsoft.com/office/word/2010/wordprocessingDrawing" xmlns:wp="http://schemas.openxmlformats.org/drawingml/2006/wordprocessingDrawing" xmlns:w10="urn:schemas-microsoft-com:office:word" xmlns:w="http://schemas.openxmlformats.org/wordprocessingml/2006/main" xmlns:w14="http://schemas.microsoft.com/office/word/2010/wordml" xmlns:w15="http://schemas.microsoft.com/office/word/2012/wordml" xmlns:wpg="http://schemas.microsoft.com/office/word/2010/wordprocessingGroup" xmlns:wpi="http://schemas.microsoft.com/office/word/2010/wordprocessingInk" xmlns:wne="http://schemas.microsoft.com/office/word/2006/wordml" xmlns:wps="http://schemas.microsoft.com/office/word/2010/wordprocessingShape" mc:Ignorable="w14 w15 wp14 mv">
   <w:p>
     <w:pPr>
       <w:pStyle w:val="Header"/>
@@ -2842,8 +2699,8 @@
       <w:rPr>
         <w:noProof/>
       </w:rPr>
-      <w:pict>
-        <v:shapetype id="_x0000_t136" coordsize="21600,21600" o:spt="136" adj="10800" path="m@7,l@8,m@5,21600l@6,21600e">
+      <w:pict w14:anchorId="6415D204">
+        <v:shapetype id="_x0000_t136" coordsize="21600,21600" o:spt="136" adj="10800" path="m@7,0l@8,0m@5,21600l@6,21600e">
           <v:formulas>
             <v:f eqn="sum #0 0 10800"/>
             <v:f eqn="prod #0 2 1"/>
@@ -2880,7 +2737,7 @@
         <w:lang w:val="en-US" w:eastAsia="en-US"/>
       </w:rPr>
       <w:drawing>
-        <wp:anchor distT="0" distB="0" distL="114300" distR="114300" simplePos="0" relativeHeight="251665920" behindDoc="1" locked="0" layoutInCell="1" allowOverlap="1">
+        <wp:anchor distT="0" distB="0" distL="114300" distR="114300" simplePos="0" relativeHeight="251665920" behindDoc="1" locked="0" layoutInCell="1" allowOverlap="1" wp14:anchorId="3426E142" wp14:editId="529C79D7">
           <wp:simplePos x="0" y="0"/>
           <wp:positionH relativeFrom="page">
             <wp:posOffset>-388620</wp:posOffset>
@@ -2933,7 +2790,7 @@
         <w:lang w:val="en-US" w:eastAsia="en-US"/>
       </w:rPr>
       <w:drawing>
-        <wp:anchor distT="0" distB="0" distL="114300" distR="114300" simplePos="0" relativeHeight="251664896" behindDoc="1" locked="0" layoutInCell="1" allowOverlap="1">
+        <wp:anchor distT="0" distB="0" distL="114300" distR="114300" simplePos="0" relativeHeight="251664896" behindDoc="1" locked="0" layoutInCell="1" allowOverlap="1" wp14:anchorId="57FB1747" wp14:editId="56B8E764">
           <wp:simplePos x="0" y="0"/>
           <wp:positionH relativeFrom="page">
             <wp:posOffset>-388620</wp:posOffset>
@@ -2986,7 +2843,7 @@
         <w:lang w:val="en-US" w:eastAsia="en-US"/>
       </w:rPr>
       <w:drawing>
-        <wp:anchor distT="0" distB="0" distL="114300" distR="114300" simplePos="0" relativeHeight="251663872" behindDoc="1" locked="0" layoutInCell="1" allowOverlap="1">
+        <wp:anchor distT="0" distB="0" distL="114300" distR="114300" simplePos="0" relativeHeight="251663872" behindDoc="1" locked="0" layoutInCell="1" allowOverlap="1" wp14:anchorId="0E91D70D" wp14:editId="0BF3BA89">
           <wp:simplePos x="0" y="0"/>
           <wp:positionH relativeFrom="page">
             <wp:posOffset>-388620</wp:posOffset>
@@ -3039,7 +2896,7 @@
         <w:lang w:val="en-US" w:eastAsia="en-US"/>
       </w:rPr>
       <w:drawing>
-        <wp:anchor distT="0" distB="0" distL="114300" distR="114300" simplePos="0" relativeHeight="251662848" behindDoc="1" locked="0" layoutInCell="1" allowOverlap="1">
+        <wp:anchor distT="0" distB="0" distL="114300" distR="114300" simplePos="0" relativeHeight="251662848" behindDoc="1" locked="0" layoutInCell="1" allowOverlap="1" wp14:anchorId="2047BEB6" wp14:editId="7B6C14A5">
           <wp:simplePos x="0" y="0"/>
           <wp:positionH relativeFrom="page">
             <wp:posOffset>-388620</wp:posOffset>
@@ -3092,7 +2949,7 @@
         <w:lang w:val="en-US" w:eastAsia="en-US"/>
       </w:rPr>
       <w:drawing>
-        <wp:anchor distT="0" distB="0" distL="114300" distR="114300" simplePos="0" relativeHeight="251661824" behindDoc="1" locked="0" layoutInCell="1" allowOverlap="1">
+        <wp:anchor distT="0" distB="0" distL="114300" distR="114300" simplePos="0" relativeHeight="251661824" behindDoc="1" locked="0" layoutInCell="1" allowOverlap="1" wp14:anchorId="7C60F78C" wp14:editId="2F05AE92">
           <wp:simplePos x="0" y="0"/>
           <wp:positionH relativeFrom="page">
             <wp:posOffset>-388620</wp:posOffset>
@@ -3145,7 +3002,7 @@
         <w:lang w:val="en-US" w:eastAsia="en-US"/>
       </w:rPr>
       <w:drawing>
-        <wp:anchor distT="0" distB="0" distL="114300" distR="114300" simplePos="0" relativeHeight="251660800" behindDoc="1" locked="0" layoutInCell="1" allowOverlap="1">
+        <wp:anchor distT="0" distB="0" distL="114300" distR="114300" simplePos="0" relativeHeight="251660800" behindDoc="1" locked="0" layoutInCell="1" allowOverlap="1" wp14:anchorId="0806E27F" wp14:editId="0B2BD23F">
           <wp:simplePos x="0" y="0"/>
           <wp:positionH relativeFrom="page">
             <wp:posOffset>-388620</wp:posOffset>
@@ -3198,7 +3055,7 @@
         <w:lang w:val="en-US" w:eastAsia="en-US"/>
       </w:rPr>
       <w:drawing>
-        <wp:anchor distT="0" distB="0" distL="114300" distR="114300" simplePos="0" relativeHeight="251659776" behindDoc="1" locked="0" layoutInCell="1" allowOverlap="1">
+        <wp:anchor distT="0" distB="0" distL="114300" distR="114300" simplePos="0" relativeHeight="251659776" behindDoc="1" locked="0" layoutInCell="1" allowOverlap="1" wp14:anchorId="2B2D5F87" wp14:editId="06B69111">
           <wp:simplePos x="0" y="0"/>
           <wp:positionH relativeFrom="page">
             <wp:posOffset>-388620</wp:posOffset>
@@ -3251,7 +3108,7 @@
         <w:lang w:val="en-US" w:eastAsia="en-US"/>
       </w:rPr>
       <w:drawing>
-        <wp:anchor distT="0" distB="0" distL="114300" distR="114300" simplePos="0" relativeHeight="251658752" behindDoc="1" locked="0" layoutInCell="1" allowOverlap="1">
+        <wp:anchor distT="0" distB="0" distL="114300" distR="114300" simplePos="0" relativeHeight="251658752" behindDoc="1" locked="0" layoutInCell="1" allowOverlap="1" wp14:anchorId="24E7F68B" wp14:editId="71EA0344">
           <wp:simplePos x="0" y="0"/>
           <wp:positionH relativeFrom="page">
             <wp:posOffset>-388620</wp:posOffset>
@@ -3304,7 +3161,7 @@
         <w:lang w:val="en-US" w:eastAsia="en-US"/>
       </w:rPr>
       <w:drawing>
-        <wp:anchor distT="0" distB="0" distL="114300" distR="114300" simplePos="0" relativeHeight="251657728" behindDoc="1" locked="0" layoutInCell="1" allowOverlap="1">
+        <wp:anchor distT="0" distB="0" distL="114300" distR="114300" simplePos="0" relativeHeight="251657728" behindDoc="1" locked="0" layoutInCell="1" allowOverlap="1" wp14:anchorId="398C4090" wp14:editId="5495ADB3">
           <wp:simplePos x="0" y="0"/>
           <wp:positionH relativeFrom="page">
             <wp:posOffset>-388620</wp:posOffset>
@@ -3357,7 +3214,7 @@
         <w:lang w:val="en-US" w:eastAsia="en-US"/>
       </w:rPr>
       <w:drawing>
-        <wp:anchor distT="0" distB="0" distL="114935" distR="114935" simplePos="0" relativeHeight="251656704" behindDoc="1" locked="1" layoutInCell="1" allowOverlap="1">
+        <wp:anchor distT="0" distB="0" distL="114935" distR="114935" simplePos="0" relativeHeight="251656704" behindDoc="1" locked="1" layoutInCell="1" allowOverlap="1" wp14:anchorId="0D35A09F" wp14:editId="5D5F9926">
           <wp:simplePos x="0" y="0"/>
           <wp:positionH relativeFrom="page">
             <wp:posOffset>-388620</wp:posOffset>
@@ -3410,7 +3267,7 @@
         <w:lang w:val="en-US" w:eastAsia="en-US"/>
       </w:rPr>
       <w:drawing>
-        <wp:anchor distT="0" distB="0" distL="114300" distR="114300" simplePos="0" relativeHeight="251653632" behindDoc="0" locked="0" layoutInCell="1" allowOverlap="1">
+        <wp:anchor distT="0" distB="0" distL="114300" distR="114300" simplePos="0" relativeHeight="251653632" behindDoc="0" locked="0" layoutInCell="1" allowOverlap="1" wp14:anchorId="37833925" wp14:editId="40342153">
           <wp:simplePos x="0" y="0"/>
           <wp:positionH relativeFrom="column">
             <wp:posOffset>106680</wp:posOffset>
@@ -3461,13 +3318,13 @@
       <w:rPr>
         <w:noProof/>
       </w:rPr>
-      <w:pict>
-        <v:shapetype id="_x0000_t202" coordsize="21600,21600" o:spt="202" path="m,l,21600r21600,l21600,xe">
+      <w:pict w14:anchorId="2AEF41AC">
+        <v:shapetype id="_x0000_t202" coordsize="21600,21600" o:spt="202" path="m0,0l0,21600,21600,21600,21600,0xe">
           <v:stroke joinstyle="miter"/>
           <v:path gradientshapeok="t" o:connecttype="rect"/>
         </v:shapetype>
-        <v:shape id="Tekstboks: GLOBETEAM" o:spid="_x0000_s2084" type="#_x0000_t202" style="position:absolute;margin-left:0;margin-top:161.3pt;width:4in;height:17.85pt;z-index:251652608;visibility:visible;mso-position-horizontal-relative:text;mso-position-vertical-relative:text" filled="f" stroked="f">
-          <v:textbox style="mso-next-textbox:#Tekstboks: GLOBETEAM" inset="0,0,0,0">
+        <v:shape id="Tekstboks_x003a__x0020_GLOBETEAM" o:spid="_x0000_s2084" type="#_x0000_t202" style="position:absolute;margin-left:0;margin-top:161.3pt;width:4in;height:17.85pt;z-index:251652608;visibility:visible;mso-position-horizontal-relative:text;mso-position-vertical-relative:text" filled="f" stroked="f">
+          <v:textbox style="mso-next-textbox:#Tekstboks_x003a__x0020_GLOBETEAM" inset="0,0,0,0">
             <w:txbxContent>
               <w:p>
                 <w:pPr>
@@ -3487,7 +3344,7 @@
       <w:rPr>
         <w:noProof/>
       </w:rPr>
-      <w:pict>
+      <w:pict w14:anchorId="37B73921">
         <v:shape id="_x0000_s2083" type="#_x0000_t202" style="position:absolute;margin-left:266.5pt;margin-top:289.15pt;width:291.95pt;height:14.15pt;z-index:251651584;visibility:visible;mso-position-horizontal-relative:page;mso-position-vertical-relative:page" fillcolor="#6579ae" stroked="f">
           <v:textbox style="mso-next-textbox:#_x0000_s2083">
             <w:txbxContent>
@@ -3508,7 +3365,7 @@
       <w:rPr>
         <w:noProof/>
       </w:rPr>
-      <w:pict>
+      <w:pict w14:anchorId="0B177212">
         <v:shape id="_x0000_s2082" type="#_x0000_t202" style="position:absolute;margin-left:266.5pt;margin-top:416.75pt;width:291.95pt;height:34pt;z-index:251650560;visibility:visible;mso-position-horizontal-relative:page;mso-position-vertical-relative:page" fillcolor="#6579ae" stroked="f">
           <v:textbox style="mso-next-textbox:#_x0000_s2082">
             <w:txbxContent>
@@ -3529,7 +3386,7 @@
       <w:rPr>
         <w:noProof/>
       </w:rPr>
-      <w:pict>
+      <w:pict w14:anchorId="1D7FD02B">
         <v:shape id="_x0000_s2081" type="#_x0000_t202" style="position:absolute;margin-left:266.5pt;margin-top:345.85pt;width:291.95pt;height:22.7pt;z-index:251649536;visibility:visible;mso-position-horizontal-relative:page;mso-position-vertical-relative:page" fillcolor="#6579ae" stroked="f">
           <v:textbox style="mso-next-textbox:#_x0000_s2081">
             <w:txbxContent>
@@ -3550,7 +3407,7 @@
       <w:rPr>
         <w:noProof/>
       </w:rPr>
-      <w:pict>
+      <w:pict w14:anchorId="4B61BADE">
         <v:shape id="_x0000_s2080" type="#_x0000_t202" style="position:absolute;margin-left:266.5pt;margin-top:214.05pt;width:291.95pt;height:8.5pt;z-index:251648512;visibility:visible;mso-position-horizontal-relative:page;mso-position-vertical-relative:page" fillcolor="#6579ae" stroked="f">
           <v:textbox style="mso-next-textbox:#_x0000_s2080">
             <w:txbxContent>
@@ -3572,7 +3429,7 @@
 </file>
 
 <file path=word/header4.xml><?xml version="1.0" encoding="utf-8"?>
-<w:hdr xmlns:ve="http://schemas.openxmlformats.org/markup-compatibility/2006" xmlns:o="urn:schemas-microsoft-com:office:office" xmlns:r="http://schemas.openxmlformats.org/officeDocument/2006/relationships" xmlns:m="http://schemas.openxmlformats.org/officeDocument/2006/math" xmlns:v="urn:schemas-microsoft-com:vml" xmlns:wp="http://schemas.openxmlformats.org/drawingml/2006/wordprocessingDrawing" xmlns:w10="urn:schemas-microsoft-com:office:word" xmlns:w="http://schemas.openxmlformats.org/wordprocessingml/2006/main" xmlns:wne="http://schemas.microsoft.com/office/word/2006/wordml">
+<w:hdr xmlns:wpc="http://schemas.microsoft.com/office/word/2010/wordprocessingCanvas" xmlns:mo="http://schemas.microsoft.com/office/mac/office/2008/main" xmlns:mc="http://schemas.openxmlformats.org/markup-compatibility/2006" xmlns:mv="urn:schemas-microsoft-com:mac:vml" xmlns:o="urn:schemas-microsoft-com:office:office" xmlns:r="http://schemas.openxmlformats.org/officeDocument/2006/relationships" xmlns:m="http://schemas.openxmlformats.org/officeDocument/2006/math" xmlns:v="urn:schemas-microsoft-com:vml" xmlns:wp14="http://schemas.microsoft.com/office/word/2010/wordprocessingDrawing" xmlns:wp="http://schemas.openxmlformats.org/drawingml/2006/wordprocessingDrawing" xmlns:w10="urn:schemas-microsoft-com:office:word" xmlns:w="http://schemas.openxmlformats.org/wordprocessingml/2006/main" xmlns:w14="http://schemas.microsoft.com/office/word/2010/wordml" xmlns:w15="http://schemas.microsoft.com/office/word/2012/wordml" xmlns:wpg="http://schemas.microsoft.com/office/word/2010/wordprocessingGroup" xmlns:wpi="http://schemas.microsoft.com/office/word/2010/wordprocessingInk" xmlns:wne="http://schemas.microsoft.com/office/word/2006/wordml" xmlns:wps="http://schemas.microsoft.com/office/word/2010/wordprocessingShape" mc:Ignorable="w14 w15 wp14 mv">
   <w:p>
     <w:pPr>
       <w:pStyle w:val="Header"/>
@@ -3581,8 +3438,8 @@
       <w:rPr>
         <w:noProof/>
       </w:rPr>
-      <w:pict>
-        <v:shapetype id="_x0000_t136" coordsize="21600,21600" o:spt="136" adj="10800" path="m@7,l@8,m@5,21600l@6,21600e">
+      <w:pict w14:anchorId="7F4AA7CB">
+        <v:shapetype id="_x0000_t136" coordsize="21600,21600" o:spt="136" adj="10800" path="m@7,0l@8,0m@5,21600l@6,21600e">
           <v:formulas>
             <v:f eqn="sum #0 0 10800"/>
             <v:f eqn="prod #0 2 1"/>
@@ -3618,7 +3475,7 @@
 </file>
 
 <file path=word/header5.xml><?xml version="1.0" encoding="utf-8"?>
-<w:hdr xmlns:ve="http://schemas.openxmlformats.org/markup-compatibility/2006" xmlns:o="urn:schemas-microsoft-com:office:office" xmlns:r="http://schemas.openxmlformats.org/officeDocument/2006/relationships" xmlns:m="http://schemas.openxmlformats.org/officeDocument/2006/math" xmlns:v="urn:schemas-microsoft-com:vml" xmlns:wp="http://schemas.openxmlformats.org/drawingml/2006/wordprocessingDrawing" xmlns:w10="urn:schemas-microsoft-com:office:word" xmlns:w="http://schemas.openxmlformats.org/wordprocessingml/2006/main" xmlns:wne="http://schemas.microsoft.com/office/word/2006/wordml">
+<w:hdr xmlns:wpc="http://schemas.microsoft.com/office/word/2010/wordprocessingCanvas" xmlns:mo="http://schemas.microsoft.com/office/mac/office/2008/main" xmlns:mc="http://schemas.openxmlformats.org/markup-compatibility/2006" xmlns:mv="urn:schemas-microsoft-com:mac:vml" xmlns:o="urn:schemas-microsoft-com:office:office" xmlns:r="http://schemas.openxmlformats.org/officeDocument/2006/relationships" xmlns:m="http://schemas.openxmlformats.org/officeDocument/2006/math" xmlns:v="urn:schemas-microsoft-com:vml" xmlns:wp14="http://schemas.microsoft.com/office/word/2010/wordprocessingDrawing" xmlns:wp="http://schemas.openxmlformats.org/drawingml/2006/wordprocessingDrawing" xmlns:w10="urn:schemas-microsoft-com:office:word" xmlns:w="http://schemas.openxmlformats.org/wordprocessingml/2006/main" xmlns:w14="http://schemas.microsoft.com/office/word/2010/wordml" xmlns:w15="http://schemas.microsoft.com/office/word/2012/wordml" xmlns:wpg="http://schemas.microsoft.com/office/word/2010/wordprocessingGroup" xmlns:wpi="http://schemas.microsoft.com/office/word/2010/wordprocessingInk" xmlns:wne="http://schemas.microsoft.com/office/word/2006/wordml" xmlns:wps="http://schemas.microsoft.com/office/word/2010/wordprocessingShape" mc:Ignorable="w14 w15 wp14 mv">
   <w:p>
     <w:pPr>
       <w:pStyle w:val="Header"/>
@@ -3627,8 +3484,8 @@
       <w:rPr>
         <w:noProof/>
       </w:rPr>
-      <w:pict>
-        <v:shapetype id="_x0000_t136" coordsize="21600,21600" o:spt="136" adj="10800" path="m@7,l@8,m@5,21600l@6,21600e">
+      <w:pict w14:anchorId="6E140C15">
+        <v:shapetype id="_x0000_t136" coordsize="21600,21600" o:spt="136" adj="10800" path="m@7,0l@8,0m@5,21600l@6,21600e">
           <v:formulas>
             <v:f eqn="sum #0 0 10800"/>
             <v:f eqn="prod #0 2 1"/>
@@ -3664,7 +3521,7 @@
 </file>
 
 <file path=word/header6.xml><?xml version="1.0" encoding="utf-8"?>
-<w:hdr xmlns:ve="http://schemas.openxmlformats.org/markup-compatibility/2006" xmlns:o="urn:schemas-microsoft-com:office:office" xmlns:r="http://schemas.openxmlformats.org/officeDocument/2006/relationships" xmlns:m="http://schemas.openxmlformats.org/officeDocument/2006/math" xmlns:v="urn:schemas-microsoft-com:vml" xmlns:wp="http://schemas.openxmlformats.org/drawingml/2006/wordprocessingDrawing" xmlns:w10="urn:schemas-microsoft-com:office:word" xmlns:w="http://schemas.openxmlformats.org/wordprocessingml/2006/main" xmlns:wne="http://schemas.microsoft.com/office/word/2006/wordml">
+<w:hdr xmlns:wpc="http://schemas.microsoft.com/office/word/2010/wordprocessingCanvas" xmlns:mo="http://schemas.microsoft.com/office/mac/office/2008/main" xmlns:mc="http://schemas.openxmlformats.org/markup-compatibility/2006" xmlns:mv="urn:schemas-microsoft-com:mac:vml" xmlns:o="urn:schemas-microsoft-com:office:office" xmlns:r="http://schemas.openxmlformats.org/officeDocument/2006/relationships" xmlns:m="http://schemas.openxmlformats.org/officeDocument/2006/math" xmlns:v="urn:schemas-microsoft-com:vml" xmlns:wp14="http://schemas.microsoft.com/office/word/2010/wordprocessingDrawing" xmlns:wp="http://schemas.openxmlformats.org/drawingml/2006/wordprocessingDrawing" xmlns:w10="urn:schemas-microsoft-com:office:word" xmlns:w="http://schemas.openxmlformats.org/wordprocessingml/2006/main" xmlns:w14="http://schemas.microsoft.com/office/word/2010/wordml" xmlns:w15="http://schemas.microsoft.com/office/word/2012/wordml" xmlns:wpg="http://schemas.microsoft.com/office/word/2010/wordprocessingGroup" xmlns:wpi="http://schemas.microsoft.com/office/word/2010/wordprocessingInk" xmlns:wne="http://schemas.microsoft.com/office/word/2006/wordml" xmlns:wps="http://schemas.microsoft.com/office/word/2010/wordprocessingShape" mc:Ignorable="w14 w15 wp14 mv">
   <w:p>
     <w:pPr>
       <w:pStyle w:val="GlobeteamNavnetrk"/>
@@ -3678,8 +3535,8 @@
       <w:rPr>
         <w:noProof/>
       </w:rPr>
-      <w:pict>
-        <v:shapetype id="_x0000_t136" coordsize="21600,21600" o:spt="136" adj="10800" path="m@7,l@8,m@5,21600l@6,21600e">
+      <w:pict w14:anchorId="12206CDB">
+        <v:shapetype id="_x0000_t136" coordsize="21600,21600" o:spt="136" adj="10800" path="m@7,0l@8,0m@5,21600l@6,21600e">
           <v:formulas>
             <v:f eqn="sum #0 0 10800"/>
             <v:f eqn="prod #0 2 1"/>
@@ -3716,8 +3573,8 @@
         <w:sz w:val="36"/>
         <w:szCs w:val="36"/>
       </w:rPr>
-      <w:pict>
-        <v:shapetype id="_x0000_t202" coordsize="21600,21600" o:spt="202" path="m,l,21600r21600,l21600,xe">
+      <w:pict w14:anchorId="00FCBE57">
+        <v:shapetype id="_x0000_t202" coordsize="21600,21600" o:spt="202" path="m0,0l0,21600,21600,21600,21600,0xe">
           <v:stroke joinstyle="miter"/>
           <v:path gradientshapeok="t" o:connecttype="rect"/>
         </v:shapetype>
@@ -3738,7 +3595,7 @@
         <w:sz w:val="36"/>
         <w:szCs w:val="36"/>
       </w:rPr>
-      <w:pict>
+      <w:pict w14:anchorId="7B1ECC98">
         <v:shape id="_x0000_s2076" type="#_x0000_t202" style="position:absolute;left:0;text-align:left;margin-left:14.2pt;margin-top:280.65pt;width:44.1pt;height:34pt;z-index:251646464;mso-position-horizontal-relative:page;mso-position-vertical-relative:page" fillcolor="#6579ae" stroked="f">
           <v:textbox style="mso-next-textbox:#_x0000_s2076">
             <w:txbxContent>
@@ -3756,7 +3613,7 @@
         <w:sz w:val="36"/>
         <w:szCs w:val="36"/>
       </w:rPr>
-      <w:pict>
+      <w:pict w14:anchorId="679BDDE0">
         <v:shape id="_x0000_s2075" type="#_x0000_t202" style="position:absolute;left:0;text-align:left;margin-left:14.2pt;margin-top:223.95pt;width:44.1pt;height:22.7pt;z-index:251645440;mso-position-horizontal-relative:page;mso-position-vertical-relative:page" fillcolor="#6579ae" stroked="f">
           <v:textbox style="mso-next-textbox:#_x0000_s2075">
             <w:txbxContent>
@@ -3776,7 +3633,7 @@
         <w:lang w:val="en-US" w:eastAsia="en-US"/>
       </w:rPr>
       <w:drawing>
-        <wp:anchor distT="0" distB="0" distL="114300" distR="114300" simplePos="0" relativeHeight="251644416" behindDoc="0" locked="0" layoutInCell="1" allowOverlap="1">
+        <wp:anchor distT="0" distB="0" distL="114300" distR="114300" simplePos="0" relativeHeight="251644416" behindDoc="0" locked="0" layoutInCell="1" allowOverlap="1" wp14:anchorId="619BCD17" wp14:editId="3117C8B8">
           <wp:simplePos x="0" y="0"/>
           <wp:positionH relativeFrom="page">
             <wp:posOffset>6549390</wp:posOffset>
@@ -3832,7 +3689,7 @@
         <w:sz w:val="36"/>
         <w:szCs w:val="36"/>
       </w:rPr>
-      <w:pict>
+      <w:pict w14:anchorId="787BFAC1">
         <v:shape id="_x0000_s2073" type="#_x0000_t202" style="position:absolute;left:0;text-align:left;margin-left:14.2pt;margin-top:170.1pt;width:44.1pt;height:14.15pt;z-index:251643392;mso-position-horizontal-relative:page;mso-position-vertical-relative:page" fillcolor="#6579ae" stroked="f">
           <v:textbox style="mso-next-textbox:#_x0000_s2073">
             <w:txbxContent>
@@ -3865,7 +3722,7 @@
 </file>
 
 <file path=word/numbering.xml><?xml version="1.0" encoding="utf-8"?>
-<w:numbering xmlns:ve="http://schemas.openxmlformats.org/markup-compatibility/2006" xmlns:o="urn:schemas-microsoft-com:office:office" xmlns:r="http://schemas.openxmlformats.org/officeDocument/2006/relationships" xmlns:m="http://schemas.openxmlformats.org/officeDocument/2006/math" xmlns:v="urn:schemas-microsoft-com:vml" xmlns:wp="http://schemas.openxmlformats.org/drawingml/2006/wordprocessingDrawing" xmlns:w10="urn:schemas-microsoft-com:office:word" xmlns:w="http://schemas.openxmlformats.org/wordprocessingml/2006/main" xmlns:wne="http://schemas.microsoft.com/office/word/2006/wordml">
+<w:numbering xmlns:wpc="http://schemas.microsoft.com/office/word/2010/wordprocessingCanvas" xmlns:mo="http://schemas.microsoft.com/office/mac/office/2008/main" xmlns:mc="http://schemas.openxmlformats.org/markup-compatibility/2006" xmlns:mv="urn:schemas-microsoft-com:mac:vml" xmlns:o="urn:schemas-microsoft-com:office:office" xmlns:r="http://schemas.openxmlformats.org/officeDocument/2006/relationships" xmlns:m="http://schemas.openxmlformats.org/officeDocument/2006/math" xmlns:v="urn:schemas-microsoft-com:vml" xmlns:wp14="http://schemas.microsoft.com/office/word/2010/wordprocessingDrawing" xmlns:wp="http://schemas.openxmlformats.org/drawingml/2006/wordprocessingDrawing" xmlns:w10="urn:schemas-microsoft-com:office:word" xmlns:w="http://schemas.openxmlformats.org/wordprocessingml/2006/main" xmlns:w14="http://schemas.microsoft.com/office/word/2010/wordml" xmlns:w15="http://schemas.microsoft.com/office/word/2012/wordml" xmlns:wpg="http://schemas.microsoft.com/office/word/2010/wordprocessingGroup" xmlns:wpi="http://schemas.microsoft.com/office/word/2010/wordprocessingInk" xmlns:wne="http://schemas.microsoft.com/office/word/2006/wordml" xmlns:wps="http://schemas.microsoft.com/office/word/2010/wordprocessingShape" mc:Ignorable="w14 w15 wp14 mv">
   <w:abstractNum w:abstractNumId="0">
     <w:nsid w:val="FFFFFF89"/>
     <w:multiLevelType w:val="singleLevel"/>
@@ -5731,7 +5588,7 @@
 </file>
 
 <file path=word/styles.xml><?xml version="1.0" encoding="utf-8"?>
-<w:styles xmlns:r="http://schemas.openxmlformats.org/officeDocument/2006/relationships" xmlns:w="http://schemas.openxmlformats.org/wordprocessingml/2006/main">
+<w:styles xmlns:mc="http://schemas.openxmlformats.org/markup-compatibility/2006" xmlns:r="http://schemas.openxmlformats.org/officeDocument/2006/relationships" xmlns:w="http://schemas.openxmlformats.org/wordprocessingml/2006/main" xmlns:w14="http://schemas.microsoft.com/office/word/2010/wordml" xmlns:w15="http://schemas.microsoft.com/office/word/2012/wordml" mc:Ignorable="w14 w15">
   <w:docDefaults>
     <w:rPrDefault>
       <w:rPr>
@@ -5741,153 +5598,380 @@
     </w:rPrDefault>
     <w:pPrDefault/>
   </w:docDefaults>
-  <w:latentStyles w:defLockedState="0" w:defUIPriority="0" w:defSemiHidden="1" w:defUnhideWhenUsed="1" w:defQFormat="0" w:count="267">
-    <w:lsdException w:name="Normal" w:semiHidden="0" w:unhideWhenUsed="0" w:qFormat="1"/>
-    <w:lsdException w:name="heading 1" w:semiHidden="0" w:unhideWhenUsed="0" w:qFormat="1"/>
-    <w:lsdException w:name="heading 2" w:semiHidden="0" w:unhideWhenUsed="0" w:qFormat="1"/>
-    <w:lsdException w:name="heading 3" w:semiHidden="0" w:unhideWhenUsed="0" w:qFormat="1"/>
-    <w:lsdException w:name="heading 4" w:qFormat="1"/>
-    <w:lsdException w:name="heading 5" w:qFormat="1"/>
-    <w:lsdException w:name="heading 6" w:qFormat="1"/>
-    <w:lsdException w:name="heading 7" w:qFormat="1"/>
-    <w:lsdException w:name="heading 8" w:qFormat="1"/>
-    <w:lsdException w:name="heading 9" w:qFormat="1"/>
-    <w:lsdException w:name="toc 1" w:uiPriority="39" w:qFormat="1"/>
-    <w:lsdException w:name="toc 2" w:uiPriority="39" w:qFormat="1"/>
-    <w:lsdException w:name="toc 3" w:uiPriority="39" w:qFormat="1"/>
-    <w:lsdException w:name="toc 4" w:qFormat="1"/>
-    <w:lsdException w:name="toc 5" w:qFormat="1"/>
-    <w:lsdException w:name="toc 6" w:qFormat="1"/>
-    <w:lsdException w:name="toc 7" w:qFormat="1"/>
-    <w:lsdException w:name="toc 8" w:qFormat="1"/>
-    <w:lsdException w:name="toc 9" w:qFormat="1"/>
-    <w:lsdException w:name="annotation text" w:uiPriority="99"/>
-    <w:lsdException w:name="caption" w:qFormat="1"/>
-    <w:lsdException w:name="annotation reference" w:uiPriority="99"/>
-    <w:lsdException w:name="List Number" w:semiHidden="0" w:unhideWhenUsed="0"/>
-    <w:lsdException w:name="List 4" w:semiHidden="0" w:unhideWhenUsed="0"/>
-    <w:lsdException w:name="List 5" w:semiHidden="0" w:unhideWhenUsed="0"/>
-    <w:lsdException w:name="Title" w:semiHidden="0" w:unhideWhenUsed="0" w:qFormat="1"/>
-    <w:lsdException w:name="Subtitle" w:semiHidden="0" w:unhideWhenUsed="0" w:qFormat="1"/>
-    <w:lsdException w:name="Salutation" w:semiHidden="0" w:unhideWhenUsed="0"/>
-    <w:lsdException w:name="Date" w:semiHidden="0" w:unhideWhenUsed="0"/>
-    <w:lsdException w:name="Body Text First Indent" w:semiHidden="0" w:unhideWhenUsed="0"/>
-    <w:lsdException w:name="Hyperlink" w:uiPriority="99"/>
-    <w:lsdException w:name="Strong" w:semiHidden="0" w:uiPriority="22" w:unhideWhenUsed="0" w:qFormat="1"/>
-    <w:lsdException w:name="Emphasis" w:semiHidden="0" w:unhideWhenUsed="0" w:qFormat="1"/>
-    <w:lsdException w:name="Normal (Web)" w:uiPriority="99"/>
-    <w:lsdException w:name="Table Grid" w:semiHidden="0" w:unhideWhenUsed="0"/>
-    <w:lsdException w:name="Placeholder Text" w:uiPriority="99" w:unhideWhenUsed="0"/>
-    <w:lsdException w:name="No Spacing" w:semiHidden="0" w:uiPriority="1" w:unhideWhenUsed="0" w:qFormat="1"/>
-    <w:lsdException w:name="Light Shading" w:semiHidden="0" w:uiPriority="60" w:unhideWhenUsed="0"/>
-    <w:lsdException w:name="Light List" w:semiHidden="0" w:uiPriority="61" w:unhideWhenUsed="0"/>
-    <w:lsdException w:name="Light Grid" w:semiHidden="0" w:uiPriority="62" w:unhideWhenUsed="0"/>
-    <w:lsdException w:name="Medium Shading 1" w:semiHidden="0" w:uiPriority="63" w:unhideWhenUsed="0"/>
-    <w:lsdException w:name="Medium Shading 2" w:semiHidden="0" w:uiPriority="64" w:unhideWhenUsed="0"/>
-    <w:lsdException w:name="Medium List 1" w:semiHidden="0" w:uiPriority="65" w:unhideWhenUsed="0"/>
-    <w:lsdException w:name="Medium List 2" w:semiHidden="0" w:uiPriority="66" w:unhideWhenUsed="0"/>
-    <w:lsdException w:name="Medium Grid 1" w:semiHidden="0" w:uiPriority="67" w:unhideWhenUsed="0"/>
-    <w:lsdException w:name="Medium Grid 2" w:semiHidden="0" w:uiPriority="68" w:unhideWhenUsed="0"/>
-    <w:lsdException w:name="Medium Grid 3" w:semiHidden="0" w:uiPriority="69" w:unhideWhenUsed="0"/>
-    <w:lsdException w:name="Dark List" w:semiHidden="0" w:uiPriority="70" w:unhideWhenUsed="0"/>
-    <w:lsdException w:name="Colorful Shading" w:semiHidden="0" w:uiPriority="71" w:unhideWhenUsed="0"/>
-    <w:lsdException w:name="Colorful List" w:semiHidden="0" w:uiPriority="72" w:unhideWhenUsed="0"/>
-    <w:lsdException w:name="Colorful Grid" w:semiHidden="0" w:uiPriority="73" w:unhideWhenUsed="0"/>
-    <w:lsdException w:name="Light Shading Accent 1" w:semiHidden="0" w:uiPriority="60" w:unhideWhenUsed="0"/>
-    <w:lsdException w:name="Light List Accent 1" w:semiHidden="0" w:uiPriority="61" w:unhideWhenUsed="0"/>
-    <w:lsdException w:name="Light Grid Accent 1" w:semiHidden="0" w:uiPriority="62" w:unhideWhenUsed="0"/>
-    <w:lsdException w:name="Medium Shading 1 Accent 1" w:semiHidden="0" w:uiPriority="63" w:unhideWhenUsed="0"/>
-    <w:lsdException w:name="Medium Shading 2 Accent 1" w:semiHidden="0" w:uiPriority="64" w:unhideWhenUsed="0"/>
-    <w:lsdException w:name="Medium List 1 Accent 1" w:semiHidden="0" w:uiPriority="65" w:unhideWhenUsed="0"/>
-    <w:lsdException w:name="Revision" w:uiPriority="99" w:unhideWhenUsed="0"/>
-    <w:lsdException w:name="List Paragraph" w:semiHidden="0" w:uiPriority="34" w:unhideWhenUsed="0" w:qFormat="1"/>
-    <w:lsdException w:name="Quote" w:semiHidden="0" w:uiPriority="29" w:unhideWhenUsed="0" w:qFormat="1"/>
-    <w:lsdException w:name="Intense Quote" w:semiHidden="0" w:uiPriority="30" w:unhideWhenUsed="0" w:qFormat="1"/>
-    <w:lsdException w:name="Medium List 2 Accent 1" w:semiHidden="0" w:uiPriority="66" w:unhideWhenUsed="0"/>
-    <w:lsdException w:name="Medium Grid 1 Accent 1" w:semiHidden="0" w:uiPriority="67" w:unhideWhenUsed="0"/>
-    <w:lsdException w:name="Medium Grid 2 Accent 1" w:semiHidden="0" w:uiPriority="68" w:unhideWhenUsed="0"/>
-    <w:lsdException w:name="Medium Grid 3 Accent 1" w:semiHidden="0" w:uiPriority="69" w:unhideWhenUsed="0"/>
-    <w:lsdException w:name="Dark List Accent 1" w:semiHidden="0" w:uiPriority="70" w:unhideWhenUsed="0"/>
-    <w:lsdException w:name="Colorful Shading Accent 1" w:semiHidden="0" w:uiPriority="71" w:unhideWhenUsed="0"/>
-    <w:lsdException w:name="Colorful List Accent 1" w:semiHidden="0" w:uiPriority="72" w:unhideWhenUsed="0"/>
-    <w:lsdException w:name="Colorful Grid Accent 1" w:semiHidden="0" w:uiPriority="73" w:unhideWhenUsed="0"/>
-    <w:lsdException w:name="Light Shading Accent 2" w:semiHidden="0" w:uiPriority="60" w:unhideWhenUsed="0"/>
-    <w:lsdException w:name="Light List Accent 2" w:semiHidden="0" w:uiPriority="61" w:unhideWhenUsed="0"/>
-    <w:lsdException w:name="Light Grid Accent 2" w:semiHidden="0" w:uiPriority="62" w:unhideWhenUsed="0"/>
-    <w:lsdException w:name="Medium Shading 1 Accent 2" w:semiHidden="0" w:uiPriority="63" w:unhideWhenUsed="0"/>
-    <w:lsdException w:name="Medium Shading 2 Accent 2" w:semiHidden="0" w:uiPriority="64" w:unhideWhenUsed="0"/>
-    <w:lsdException w:name="Medium List 1 Accent 2" w:semiHidden="0" w:uiPriority="65" w:unhideWhenUsed="0"/>
-    <w:lsdException w:name="Medium List 2 Accent 2" w:semiHidden="0" w:uiPriority="66" w:unhideWhenUsed="0"/>
-    <w:lsdException w:name="Medium Grid 1 Accent 2" w:semiHidden="0" w:uiPriority="67" w:unhideWhenUsed="0"/>
-    <w:lsdException w:name="Medium Grid 2 Accent 2" w:semiHidden="0" w:uiPriority="68" w:unhideWhenUsed="0"/>
-    <w:lsdException w:name="Medium Grid 3 Accent 2" w:semiHidden="0" w:uiPriority="69" w:unhideWhenUsed="0"/>
-    <w:lsdException w:name="Dark List Accent 2" w:semiHidden="0" w:uiPriority="70" w:unhideWhenUsed="0"/>
-    <w:lsdException w:name="Colorful Shading Accent 2" w:semiHidden="0" w:uiPriority="71" w:unhideWhenUsed="0"/>
-    <w:lsdException w:name="Colorful List Accent 2" w:semiHidden="0" w:uiPriority="72" w:unhideWhenUsed="0"/>
-    <w:lsdException w:name="Colorful Grid Accent 2" w:semiHidden="0" w:uiPriority="73" w:unhideWhenUsed="0"/>
-    <w:lsdException w:name="Light Shading Accent 3" w:semiHidden="0" w:uiPriority="60" w:unhideWhenUsed="0"/>
-    <w:lsdException w:name="Light List Accent 3" w:semiHidden="0" w:uiPriority="61" w:unhideWhenUsed="0"/>
-    <w:lsdException w:name="Light Grid Accent 3" w:semiHidden="0" w:uiPriority="62" w:unhideWhenUsed="0"/>
-    <w:lsdException w:name="Medium Shading 1 Accent 3" w:semiHidden="0" w:uiPriority="63" w:unhideWhenUsed="0"/>
-    <w:lsdException w:name="Medium Shading 2 Accent 3" w:semiHidden="0" w:uiPriority="64" w:unhideWhenUsed="0"/>
-    <w:lsdException w:name="Medium List 1 Accent 3" w:semiHidden="0" w:uiPriority="65" w:unhideWhenUsed="0"/>
-    <w:lsdException w:name="Medium List 2 Accent 3" w:semiHidden="0" w:uiPriority="66" w:unhideWhenUsed="0"/>
-    <w:lsdException w:name="Medium Grid 1 Accent 3" w:semiHidden="0" w:uiPriority="67" w:unhideWhenUsed="0"/>
-    <w:lsdException w:name="Medium Grid 2 Accent 3" w:semiHidden="0" w:uiPriority="68" w:unhideWhenUsed="0"/>
-    <w:lsdException w:name="Medium Grid 3 Accent 3" w:semiHidden="0" w:uiPriority="69" w:unhideWhenUsed="0"/>
-    <w:lsdException w:name="Dark List Accent 3" w:semiHidden="0" w:uiPriority="70" w:unhideWhenUsed="0"/>
-    <w:lsdException w:name="Colorful Shading Accent 3" w:semiHidden="0" w:uiPriority="71" w:unhideWhenUsed="0"/>
-    <w:lsdException w:name="Colorful List Accent 3" w:semiHidden="0" w:uiPriority="72" w:unhideWhenUsed="0"/>
-    <w:lsdException w:name="Colorful Grid Accent 3" w:semiHidden="0" w:uiPriority="73" w:unhideWhenUsed="0"/>
-    <w:lsdException w:name="Light Shading Accent 4" w:semiHidden="0" w:uiPriority="60" w:unhideWhenUsed="0"/>
-    <w:lsdException w:name="Light List Accent 4" w:semiHidden="0" w:uiPriority="61" w:unhideWhenUsed="0"/>
-    <w:lsdException w:name="Light Grid Accent 4" w:semiHidden="0" w:uiPriority="62" w:unhideWhenUsed="0"/>
-    <w:lsdException w:name="Medium Shading 1 Accent 4" w:semiHidden="0" w:uiPriority="63" w:unhideWhenUsed="0"/>
-    <w:lsdException w:name="Medium Shading 2 Accent 4" w:semiHidden="0" w:uiPriority="64" w:unhideWhenUsed="0"/>
-    <w:lsdException w:name="Medium List 1 Accent 4" w:semiHidden="0" w:uiPriority="65" w:unhideWhenUsed="0"/>
-    <w:lsdException w:name="Medium List 2 Accent 4" w:semiHidden="0" w:uiPriority="66" w:unhideWhenUsed="0"/>
-    <w:lsdException w:name="Medium Grid 1 Accent 4" w:semiHidden="0" w:uiPriority="67" w:unhideWhenUsed="0"/>
-    <w:lsdException w:name="Medium Grid 2 Accent 4" w:semiHidden="0" w:uiPriority="68" w:unhideWhenUsed="0"/>
-    <w:lsdException w:name="Medium Grid 3 Accent 4" w:semiHidden="0" w:uiPriority="69" w:unhideWhenUsed="0"/>
-    <w:lsdException w:name="Dark List Accent 4" w:semiHidden="0" w:uiPriority="70" w:unhideWhenUsed="0"/>
-    <w:lsdException w:name="Colorful Shading Accent 4" w:semiHidden="0" w:uiPriority="71" w:unhideWhenUsed="0"/>
-    <w:lsdException w:name="Colorful List Accent 4" w:semiHidden="0" w:uiPriority="72" w:unhideWhenUsed="0"/>
-    <w:lsdException w:name="Colorful Grid Accent 4" w:semiHidden="0" w:uiPriority="73" w:unhideWhenUsed="0"/>
-    <w:lsdException w:name="Light Shading Accent 5" w:semiHidden="0" w:uiPriority="60" w:unhideWhenUsed="0"/>
-    <w:lsdException w:name="Light List Accent 5" w:semiHidden="0" w:uiPriority="61" w:unhideWhenUsed="0"/>
-    <w:lsdException w:name="Light Grid Accent 5" w:semiHidden="0" w:uiPriority="62" w:unhideWhenUsed="0"/>
-    <w:lsdException w:name="Medium Shading 1 Accent 5" w:semiHidden="0" w:uiPriority="63" w:unhideWhenUsed="0"/>
-    <w:lsdException w:name="Medium Shading 2 Accent 5" w:semiHidden="0" w:uiPriority="64" w:unhideWhenUsed="0"/>
-    <w:lsdException w:name="Medium List 1 Accent 5" w:semiHidden="0" w:uiPriority="65" w:unhideWhenUsed="0"/>
-    <w:lsdException w:name="Medium List 2 Accent 5" w:semiHidden="0" w:uiPriority="66" w:unhideWhenUsed="0"/>
-    <w:lsdException w:name="Medium Grid 1 Accent 5" w:semiHidden="0" w:uiPriority="67" w:unhideWhenUsed="0"/>
-    <w:lsdException w:name="Medium Grid 2 Accent 5" w:semiHidden="0" w:uiPriority="68" w:unhideWhenUsed="0"/>
-    <w:lsdException w:name="Medium Grid 3 Accent 5" w:semiHidden="0" w:uiPriority="69" w:unhideWhenUsed="0"/>
-    <w:lsdException w:name="Dark List Accent 5" w:semiHidden="0" w:uiPriority="70" w:unhideWhenUsed="0"/>
-    <w:lsdException w:name="Colorful Shading Accent 5" w:semiHidden="0" w:uiPriority="71" w:unhideWhenUsed="0"/>
-    <w:lsdException w:name="Colorful List Accent 5" w:semiHidden="0" w:uiPriority="72" w:unhideWhenUsed="0"/>
-    <w:lsdException w:name="Colorful Grid Accent 5" w:semiHidden="0" w:uiPriority="73" w:unhideWhenUsed="0"/>
-    <w:lsdException w:name="Light Shading Accent 6" w:semiHidden="0" w:uiPriority="60" w:unhideWhenUsed="0"/>
-    <w:lsdException w:name="Light List Accent 6" w:semiHidden="0" w:uiPriority="61" w:unhideWhenUsed="0"/>
-    <w:lsdException w:name="Light Grid Accent 6" w:semiHidden="0" w:uiPriority="62" w:unhideWhenUsed="0"/>
-    <w:lsdException w:name="Medium Shading 1 Accent 6" w:semiHidden="0" w:uiPriority="63" w:unhideWhenUsed="0"/>
-    <w:lsdException w:name="Medium Shading 2 Accent 6" w:semiHidden="0" w:uiPriority="64" w:unhideWhenUsed="0"/>
-    <w:lsdException w:name="Medium List 1 Accent 6" w:semiHidden="0" w:uiPriority="65" w:unhideWhenUsed="0"/>
-    <w:lsdException w:name="Medium List 2 Accent 6" w:semiHidden="0" w:uiPriority="66" w:unhideWhenUsed="0"/>
-    <w:lsdException w:name="Medium Grid 1 Accent 6" w:semiHidden="0" w:uiPriority="67" w:unhideWhenUsed="0"/>
-    <w:lsdException w:name="Medium Grid 2 Accent 6" w:semiHidden="0" w:uiPriority="68" w:unhideWhenUsed="0"/>
-    <w:lsdException w:name="Medium Grid 3 Accent 6" w:semiHidden="0" w:uiPriority="69" w:unhideWhenUsed="0"/>
-    <w:lsdException w:name="Dark List Accent 6" w:semiHidden="0" w:uiPriority="70" w:unhideWhenUsed="0"/>
-    <w:lsdException w:name="Colorful Shading Accent 6" w:semiHidden="0" w:uiPriority="71" w:unhideWhenUsed="0"/>
-    <w:lsdException w:name="Colorful List Accent 6" w:semiHidden="0" w:uiPriority="72" w:unhideWhenUsed="0"/>
-    <w:lsdException w:name="Colorful Grid Accent 6" w:semiHidden="0" w:uiPriority="73" w:unhideWhenUsed="0"/>
-    <w:lsdException w:name="Subtle Emphasis" w:semiHidden="0" w:uiPriority="19" w:unhideWhenUsed="0" w:qFormat="1"/>
-    <w:lsdException w:name="Intense Emphasis" w:semiHidden="0" w:uiPriority="21" w:unhideWhenUsed="0" w:qFormat="1"/>
-    <w:lsdException w:name="Subtle Reference" w:semiHidden="0" w:uiPriority="31" w:unhideWhenUsed="0" w:qFormat="1"/>
-    <w:lsdException w:name="Intense Reference" w:semiHidden="0" w:uiPriority="32" w:unhideWhenUsed="0" w:qFormat="1"/>
-    <w:lsdException w:name="Book Title" w:semiHidden="0" w:uiPriority="33" w:unhideWhenUsed="0" w:qFormat="1"/>
-    <w:lsdException w:name="Bibliography" w:uiPriority="37"/>
-    <w:lsdException w:name="TOC Heading" w:uiPriority="39" w:qFormat="1"/>
+  <w:latentStyles w:defLockedState="0" w:defUIPriority="0" w:defSemiHidden="0" w:defUnhideWhenUsed="0" w:defQFormat="0" w:count="380">
+    <w:lsdException w:name="Normal" w:qFormat="1"/>
+    <w:lsdException w:name="heading 1" w:qFormat="1"/>
+    <w:lsdException w:name="heading 2" w:qFormat="1"/>
+    <w:lsdException w:name="heading 3" w:qFormat="1"/>
+    <w:lsdException w:name="heading 4" w:semiHidden="1" w:unhideWhenUsed="1" w:qFormat="1"/>
+    <w:lsdException w:name="heading 5" w:semiHidden="1" w:unhideWhenUsed="1" w:qFormat="1"/>
+    <w:lsdException w:name="heading 6" w:semiHidden="1" w:unhideWhenUsed="1" w:qFormat="1"/>
+    <w:lsdException w:name="heading 7" w:semiHidden="1" w:unhideWhenUsed="1" w:qFormat="1"/>
+    <w:lsdException w:name="heading 8" w:semiHidden="1" w:unhideWhenUsed="1" w:qFormat="1"/>
+    <w:lsdException w:name="heading 9" w:semiHidden="1" w:unhideWhenUsed="1" w:qFormat="1"/>
+    <w:lsdException w:name="index 1" w:semiHidden="1" w:unhideWhenUsed="1"/>
+    <w:lsdException w:name="index 2" w:semiHidden="1" w:unhideWhenUsed="1"/>
+    <w:lsdException w:name="index 3" w:semiHidden="1" w:unhideWhenUsed="1"/>
+    <w:lsdException w:name="index 4" w:semiHidden="1" w:unhideWhenUsed="1"/>
+    <w:lsdException w:name="index 5" w:semiHidden="1" w:unhideWhenUsed="1"/>
+    <w:lsdException w:name="index 6" w:semiHidden="1" w:unhideWhenUsed="1"/>
+    <w:lsdException w:name="index 7" w:semiHidden="1" w:unhideWhenUsed="1"/>
+    <w:lsdException w:name="index 8" w:semiHidden="1" w:unhideWhenUsed="1"/>
+    <w:lsdException w:name="index 9" w:semiHidden="1" w:unhideWhenUsed="1"/>
+    <w:lsdException w:name="toc 1" w:semiHidden="1" w:uiPriority="39" w:unhideWhenUsed="1" w:qFormat="1"/>
+    <w:lsdException w:name="toc 2" w:semiHidden="1" w:uiPriority="39" w:unhideWhenUsed="1" w:qFormat="1"/>
+    <w:lsdException w:name="toc 3" w:semiHidden="1" w:uiPriority="39" w:unhideWhenUsed="1" w:qFormat="1"/>
+    <w:lsdException w:name="toc 4" w:semiHidden="1" w:unhideWhenUsed="1" w:qFormat="1"/>
+    <w:lsdException w:name="toc 5" w:semiHidden="1" w:unhideWhenUsed="1" w:qFormat="1"/>
+    <w:lsdException w:name="toc 6" w:semiHidden="1" w:unhideWhenUsed="1" w:qFormat="1"/>
+    <w:lsdException w:name="toc 7" w:semiHidden="1" w:unhideWhenUsed="1" w:qFormat="1"/>
+    <w:lsdException w:name="toc 8" w:semiHidden="1" w:unhideWhenUsed="1" w:qFormat="1"/>
+    <w:lsdException w:name="toc 9" w:semiHidden="1" w:unhideWhenUsed="1" w:qFormat="1"/>
+    <w:lsdException w:name="Normal Indent" w:semiHidden="1" w:unhideWhenUsed="1"/>
+    <w:lsdException w:name="footnote text" w:semiHidden="1" w:unhideWhenUsed="1"/>
+    <w:lsdException w:name="annotation text" w:semiHidden="1" w:uiPriority="99" w:unhideWhenUsed="1"/>
+    <w:lsdException w:name="header" w:semiHidden="1" w:unhideWhenUsed="1"/>
+    <w:lsdException w:name="footer" w:semiHidden="1" w:unhideWhenUsed="1"/>
+    <w:lsdException w:name="index heading" w:semiHidden="1" w:unhideWhenUsed="1"/>
+    <w:lsdException w:name="caption" w:semiHidden="1" w:unhideWhenUsed="1" w:qFormat="1"/>
+    <w:lsdException w:name="table of figures" w:semiHidden="1" w:unhideWhenUsed="1"/>
+    <w:lsdException w:name="envelope address" w:semiHidden="1" w:unhideWhenUsed="1"/>
+    <w:lsdException w:name="envelope return" w:semiHidden="1" w:unhideWhenUsed="1"/>
+    <w:lsdException w:name="footnote reference" w:semiHidden="1" w:unhideWhenUsed="1"/>
+    <w:lsdException w:name="annotation reference" w:semiHidden="1" w:uiPriority="99" w:unhideWhenUsed="1"/>
+    <w:lsdException w:name="line number" w:semiHidden="1" w:unhideWhenUsed="1"/>
+    <w:lsdException w:name="page number" w:semiHidden="1" w:unhideWhenUsed="1"/>
+    <w:lsdException w:name="endnote reference" w:semiHidden="1" w:unhideWhenUsed="1"/>
+    <w:lsdException w:name="endnote text" w:semiHidden="1" w:unhideWhenUsed="1"/>
+    <w:lsdException w:name="table of authorities" w:semiHidden="1" w:unhideWhenUsed="1"/>
+    <w:lsdException w:name="macro" w:semiHidden="1" w:unhideWhenUsed="1"/>
+    <w:lsdException w:name="toa heading" w:semiHidden="1" w:unhideWhenUsed="1"/>
+    <w:lsdException w:name="List" w:semiHidden="1" w:unhideWhenUsed="1"/>
+    <w:lsdException w:name="List Bullet" w:semiHidden="1" w:unhideWhenUsed="1"/>
+    <w:lsdException w:name="List 2" w:semiHidden="1" w:unhideWhenUsed="1"/>
+    <w:lsdException w:name="List 3" w:semiHidden="1" w:unhideWhenUsed="1"/>
+    <w:lsdException w:name="List Bullet 2" w:semiHidden="1" w:unhideWhenUsed="1"/>
+    <w:lsdException w:name="List Bullet 3" w:semiHidden="1" w:unhideWhenUsed="1"/>
+    <w:lsdException w:name="List Bullet 4" w:semiHidden="1" w:unhideWhenUsed="1"/>
+    <w:lsdException w:name="List Bullet 5" w:semiHidden="1" w:unhideWhenUsed="1"/>
+    <w:lsdException w:name="List Number 2" w:semiHidden="1" w:unhideWhenUsed="1"/>
+    <w:lsdException w:name="List Number 3" w:semiHidden="1" w:unhideWhenUsed="1"/>
+    <w:lsdException w:name="List Number 4" w:semiHidden="1" w:unhideWhenUsed="1"/>
+    <w:lsdException w:name="List Number 5" w:semiHidden="1" w:unhideWhenUsed="1"/>
+    <w:lsdException w:name="Title" w:qFormat="1"/>
+    <w:lsdException w:name="Closing" w:semiHidden="1" w:unhideWhenUsed="1"/>
+    <w:lsdException w:name="Signature" w:semiHidden="1" w:unhideWhenUsed="1"/>
+    <w:lsdException w:name="Default Paragraph Font" w:semiHidden="1" w:unhideWhenUsed="1"/>
+    <w:lsdException w:name="Body Text" w:semiHidden="1" w:unhideWhenUsed="1"/>
+    <w:lsdException w:name="Body Text Indent" w:semiHidden="1" w:unhideWhenUsed="1"/>
+    <w:lsdException w:name="List Continue" w:semiHidden="1" w:unhideWhenUsed="1"/>
+    <w:lsdException w:name="List Continue 2" w:semiHidden="1" w:unhideWhenUsed="1"/>
+    <w:lsdException w:name="List Continue 3" w:semiHidden="1" w:unhideWhenUsed="1"/>
+    <w:lsdException w:name="List Continue 4" w:semiHidden="1" w:unhideWhenUsed="1"/>
+    <w:lsdException w:name="List Continue 5" w:semiHidden="1" w:unhideWhenUsed="1"/>
+    <w:lsdException w:name="Message Header" w:semiHidden="1" w:unhideWhenUsed="1"/>
+    <w:lsdException w:name="Subtitle" w:qFormat="1"/>
+    <w:lsdException w:name="Body Text First Indent 2" w:semiHidden="1" w:unhideWhenUsed="1"/>
+    <w:lsdException w:name="Note Heading" w:semiHidden="1" w:unhideWhenUsed="1"/>
+    <w:lsdException w:name="Body Text 2" w:semiHidden="1" w:unhideWhenUsed="1"/>
+    <w:lsdException w:name="Body Text 3" w:semiHidden="1" w:unhideWhenUsed="1"/>
+    <w:lsdException w:name="Body Text Indent 2" w:semiHidden="1" w:unhideWhenUsed="1"/>
+    <w:lsdException w:name="Body Text Indent 3" w:semiHidden="1" w:unhideWhenUsed="1"/>
+    <w:lsdException w:name="Block Text" w:semiHidden="1" w:unhideWhenUsed="1"/>
+    <w:lsdException w:name="Hyperlink" w:semiHidden="1" w:uiPriority="99" w:unhideWhenUsed="1"/>
+    <w:lsdException w:name="FollowedHyperlink" w:semiHidden="1" w:unhideWhenUsed="1"/>
+    <w:lsdException w:name="Strong" w:uiPriority="22" w:qFormat="1"/>
+    <w:lsdException w:name="Emphasis" w:qFormat="1"/>
+    <w:lsdException w:name="Document Map" w:semiHidden="1" w:unhideWhenUsed="1"/>
+    <w:lsdException w:name="Plain Text" w:semiHidden="1" w:unhideWhenUsed="1"/>
+    <w:lsdException w:name="E-mail Signature" w:semiHidden="1" w:unhideWhenUsed="1"/>
+    <w:lsdException w:name="HTML Top of Form" w:semiHidden="1" w:unhideWhenUsed="1"/>
+    <w:lsdException w:name="HTML Bottom of Form" w:semiHidden="1" w:unhideWhenUsed="1"/>
+    <w:lsdException w:name="Normal (Web)" w:semiHidden="1" w:uiPriority="99" w:unhideWhenUsed="1"/>
+    <w:lsdException w:name="HTML Acronym" w:semiHidden="1" w:unhideWhenUsed="1"/>
+    <w:lsdException w:name="HTML Address" w:semiHidden="1" w:unhideWhenUsed="1"/>
+    <w:lsdException w:name="HTML Cite" w:semiHidden="1" w:unhideWhenUsed="1"/>
+    <w:lsdException w:name="HTML Code" w:semiHidden="1" w:unhideWhenUsed="1"/>
+    <w:lsdException w:name="HTML Definition" w:semiHidden="1" w:unhideWhenUsed="1"/>
+    <w:lsdException w:name="HTML Keyboard" w:semiHidden="1" w:unhideWhenUsed="1"/>
+    <w:lsdException w:name="HTML Preformatted" w:semiHidden="1" w:unhideWhenUsed="1"/>
+    <w:lsdException w:name="HTML Sample" w:semiHidden="1" w:unhideWhenUsed="1"/>
+    <w:lsdException w:name="HTML Typewriter" w:semiHidden="1" w:unhideWhenUsed="1"/>
+    <w:lsdException w:name="HTML Variable" w:semiHidden="1" w:unhideWhenUsed="1"/>
+    <w:lsdException w:name="Normal Table" w:semiHidden="1" w:unhideWhenUsed="1"/>
+    <w:lsdException w:name="annotation subject" w:semiHidden="1" w:unhideWhenUsed="1"/>
+    <w:lsdException w:name="No List" w:semiHidden="1" w:unhideWhenUsed="1"/>
+    <w:lsdException w:name="Outline List 1" w:semiHidden="1" w:unhideWhenUsed="1"/>
+    <w:lsdException w:name="Outline List 2" w:semiHidden="1" w:unhideWhenUsed="1"/>
+    <w:lsdException w:name="Outline List 3" w:semiHidden="1" w:unhideWhenUsed="1"/>
+    <w:lsdException w:name="Table Simple 1" w:semiHidden="1" w:unhideWhenUsed="1"/>
+    <w:lsdException w:name="Table Simple 2" w:semiHidden="1" w:unhideWhenUsed="1"/>
+    <w:lsdException w:name="Table Simple 3" w:semiHidden="1" w:unhideWhenUsed="1"/>
+    <w:lsdException w:name="Table Classic 1" w:semiHidden="1" w:unhideWhenUsed="1"/>
+    <w:lsdException w:name="Table Classic 2" w:semiHidden="1" w:unhideWhenUsed="1"/>
+    <w:lsdException w:name="Table Classic 3" w:semiHidden="1" w:unhideWhenUsed="1"/>
+    <w:lsdException w:name="Table Classic 4" w:semiHidden="1" w:unhideWhenUsed="1"/>
+    <w:lsdException w:name="Table Colorful 1" w:semiHidden="1" w:unhideWhenUsed="1"/>
+    <w:lsdException w:name="Table Colorful 2" w:semiHidden="1" w:unhideWhenUsed="1"/>
+    <w:lsdException w:name="Table Colorful 3" w:semiHidden="1" w:unhideWhenUsed="1"/>
+    <w:lsdException w:name="Table Columns 1" w:semiHidden="1" w:unhideWhenUsed="1"/>
+    <w:lsdException w:name="Table Columns 2" w:semiHidden="1" w:unhideWhenUsed="1"/>
+    <w:lsdException w:name="Table Columns 3" w:semiHidden="1" w:unhideWhenUsed="1"/>
+    <w:lsdException w:name="Table Columns 4" w:semiHidden="1" w:unhideWhenUsed="1"/>
+    <w:lsdException w:name="Table Columns 5" w:semiHidden="1" w:unhideWhenUsed="1"/>
+    <w:lsdException w:name="Table Grid 1" w:semiHidden="1" w:unhideWhenUsed="1"/>
+    <w:lsdException w:name="Table Grid 2" w:semiHidden="1" w:unhideWhenUsed="1"/>
+    <w:lsdException w:name="Table Grid 3" w:semiHidden="1" w:unhideWhenUsed="1"/>
+    <w:lsdException w:name="Table Grid 4" w:semiHidden="1" w:unhideWhenUsed="1"/>
+    <w:lsdException w:name="Table Grid 5" w:semiHidden="1" w:unhideWhenUsed="1"/>
+    <w:lsdException w:name="Table Grid 6" w:semiHidden="1" w:unhideWhenUsed="1"/>
+    <w:lsdException w:name="Table Grid 7" w:semiHidden="1" w:unhideWhenUsed="1"/>
+    <w:lsdException w:name="Table Grid 8" w:semiHidden="1" w:unhideWhenUsed="1"/>
+    <w:lsdException w:name="Table List 1" w:semiHidden="1" w:unhideWhenUsed="1"/>
+    <w:lsdException w:name="Table List 2" w:semiHidden="1" w:unhideWhenUsed="1"/>
+    <w:lsdException w:name="Table List 3" w:semiHidden="1" w:unhideWhenUsed="1"/>
+    <w:lsdException w:name="Table List 4" w:semiHidden="1" w:unhideWhenUsed="1"/>
+    <w:lsdException w:name="Table List 5" w:semiHidden="1" w:unhideWhenUsed="1"/>
+    <w:lsdException w:name="Table List 6" w:semiHidden="1" w:unhideWhenUsed="1"/>
+    <w:lsdException w:name="Table List 7" w:semiHidden="1" w:unhideWhenUsed="1"/>
+    <w:lsdException w:name="Table List 8" w:semiHidden="1" w:unhideWhenUsed="1"/>
+    <w:lsdException w:name="Table 3D effects 1" w:semiHidden="1" w:unhideWhenUsed="1"/>
+    <w:lsdException w:name="Table 3D effects 2" w:semiHidden="1" w:unhideWhenUsed="1"/>
+    <w:lsdException w:name="Table 3D effects 3" w:semiHidden="1" w:unhideWhenUsed="1"/>
+    <w:lsdException w:name="Table Contemporary" w:semiHidden="1" w:unhideWhenUsed="1"/>
+    <w:lsdException w:name="Table Elegant" w:semiHidden="1" w:unhideWhenUsed="1"/>
+    <w:lsdException w:name="Table Professional" w:semiHidden="1" w:unhideWhenUsed="1"/>
+    <w:lsdException w:name="Table Subtle 1" w:semiHidden="1" w:unhideWhenUsed="1"/>
+    <w:lsdException w:name="Table Subtle 2" w:semiHidden="1" w:unhideWhenUsed="1"/>
+    <w:lsdException w:name="Table Web 1" w:semiHidden="1" w:unhideWhenUsed="1"/>
+    <w:lsdException w:name="Table Web 2" w:semiHidden="1" w:unhideWhenUsed="1"/>
+    <w:lsdException w:name="Table Web 3" w:semiHidden="1" w:unhideWhenUsed="1"/>
+    <w:lsdException w:name="Balloon Text" w:semiHidden="1" w:unhideWhenUsed="1"/>
+    <w:lsdException w:name="Table Theme" w:semiHidden="1" w:unhideWhenUsed="1"/>
+    <w:lsdException w:name="Note Level 1" w:semiHidden="1" w:unhideWhenUsed="1"/>
+    <w:lsdException w:name="Note Level 2" w:semiHidden="1" w:unhideWhenUsed="1"/>
+    <w:lsdException w:name="Note Level 3" w:semiHidden="1" w:unhideWhenUsed="1"/>
+    <w:lsdException w:name="Note Level 4" w:semiHidden="1" w:unhideWhenUsed="1"/>
+    <w:lsdException w:name="Note Level 5" w:semiHidden="1" w:unhideWhenUsed="1"/>
+    <w:lsdException w:name="Note Level 6" w:semiHidden="1" w:unhideWhenUsed="1"/>
+    <w:lsdException w:name="Note Level 7" w:semiHidden="1" w:unhideWhenUsed="1"/>
+    <w:lsdException w:name="Note Level 8" w:semiHidden="1" w:unhideWhenUsed="1"/>
+    <w:lsdException w:name="Note Level 9" w:semiHidden="1" w:unhideWhenUsed="1"/>
+    <w:lsdException w:name="Placeholder Text" w:semiHidden="1" w:uiPriority="99"/>
+    <w:lsdException w:name="No Spacing" w:uiPriority="1" w:qFormat="1"/>
+    <w:lsdException w:name="Light Shading" w:uiPriority="60"/>
+    <w:lsdException w:name="Light List" w:uiPriority="61"/>
+    <w:lsdException w:name="Light Grid" w:uiPriority="62"/>
+    <w:lsdException w:name="Medium Shading 1" w:uiPriority="63"/>
+    <w:lsdException w:name="Medium Shading 2" w:uiPriority="64"/>
+    <w:lsdException w:name="Medium List 1" w:uiPriority="65"/>
+    <w:lsdException w:name="Medium List 2" w:uiPriority="66"/>
+    <w:lsdException w:name="Medium Grid 1" w:uiPriority="67"/>
+    <w:lsdException w:name="Medium Grid 2" w:uiPriority="68"/>
+    <w:lsdException w:name="Medium Grid 3" w:uiPriority="69"/>
+    <w:lsdException w:name="Dark List" w:uiPriority="70"/>
+    <w:lsdException w:name="Colorful Shading" w:uiPriority="71"/>
+    <w:lsdException w:name="Colorful List" w:uiPriority="72"/>
+    <w:lsdException w:name="Colorful Grid" w:uiPriority="73"/>
+    <w:lsdException w:name="Light Shading Accent 1" w:uiPriority="60"/>
+    <w:lsdException w:name="Light List Accent 1" w:uiPriority="61"/>
+    <w:lsdException w:name="Light Grid Accent 1" w:uiPriority="62"/>
+    <w:lsdException w:name="Medium Shading 1 Accent 1" w:uiPriority="63"/>
+    <w:lsdException w:name="Medium Shading 2 Accent 1" w:uiPriority="64"/>
+    <w:lsdException w:name="Medium List 1 Accent 1" w:uiPriority="65"/>
+    <w:lsdException w:name="Revision" w:semiHidden="1" w:uiPriority="99"/>
+    <w:lsdException w:name="List Paragraph" w:uiPriority="34" w:qFormat="1"/>
+    <w:lsdException w:name="Quote" w:uiPriority="29" w:qFormat="1"/>
+    <w:lsdException w:name="Intense Quote" w:uiPriority="30" w:qFormat="1"/>
+    <w:lsdException w:name="Medium List 2 Accent 1" w:uiPriority="66"/>
+    <w:lsdException w:name="Medium Grid 1 Accent 1" w:uiPriority="67"/>
+    <w:lsdException w:name="Medium Grid 2 Accent 1" w:uiPriority="68"/>
+    <w:lsdException w:name="Medium Grid 3 Accent 1" w:uiPriority="69"/>
+    <w:lsdException w:name="Dark List Accent 1" w:uiPriority="70"/>
+    <w:lsdException w:name="Colorful Shading Accent 1" w:uiPriority="71"/>
+    <w:lsdException w:name="Colorful List Accent 1" w:uiPriority="72"/>
+    <w:lsdException w:name="Colorful Grid Accent 1" w:uiPriority="73"/>
+    <w:lsdException w:name="Light Shading Accent 2" w:uiPriority="60"/>
+    <w:lsdException w:name="Light List Accent 2" w:uiPriority="61"/>
+    <w:lsdException w:name="Light Grid Accent 2" w:uiPriority="62"/>
+    <w:lsdException w:name="Medium Shading 1 Accent 2" w:uiPriority="63"/>
+    <w:lsdException w:name="Medium Shading 2 Accent 2" w:uiPriority="64"/>
+    <w:lsdException w:name="Medium List 1 Accent 2" w:uiPriority="65"/>
+    <w:lsdException w:name="Medium List 2 Accent 2" w:uiPriority="66"/>
+    <w:lsdException w:name="Medium Grid 1 Accent 2" w:uiPriority="67"/>
+    <w:lsdException w:name="Medium Grid 2 Accent 2" w:uiPriority="68"/>
+    <w:lsdException w:name="Medium Grid 3 Accent 2" w:uiPriority="69"/>
+    <w:lsdException w:name="Dark List Accent 2" w:uiPriority="70"/>
+    <w:lsdException w:name="Colorful Shading Accent 2" w:uiPriority="71"/>
+    <w:lsdException w:name="Colorful List Accent 2" w:uiPriority="72"/>
+    <w:lsdException w:name="Colorful Grid Accent 2" w:uiPriority="73"/>
+    <w:lsdException w:name="Light Shading Accent 3" w:uiPriority="60"/>
+    <w:lsdException w:name="Light List Accent 3" w:uiPriority="61"/>
+    <w:lsdException w:name="Light Grid Accent 3" w:uiPriority="62"/>
+    <w:lsdException w:name="Medium Shading 1 Accent 3" w:uiPriority="63"/>
+    <w:lsdException w:name="Medium Shading 2 Accent 3" w:uiPriority="64"/>
+    <w:lsdException w:name="Medium List 1 Accent 3" w:uiPriority="65"/>
+    <w:lsdException w:name="Medium List 2 Accent 3" w:uiPriority="66"/>
+    <w:lsdException w:name="Medium Grid 1 Accent 3" w:uiPriority="67"/>
+    <w:lsdException w:name="Medium Grid 2 Accent 3" w:uiPriority="68"/>
+    <w:lsdException w:name="Medium Grid 3 Accent 3" w:uiPriority="69"/>
+    <w:lsdException w:name="Dark List Accent 3" w:uiPriority="70"/>
+    <w:lsdException w:name="Colorful Shading Accent 3" w:uiPriority="71"/>
+    <w:lsdException w:name="Colorful List Accent 3" w:uiPriority="72"/>
+    <w:lsdException w:name="Colorful Grid Accent 3" w:uiPriority="73"/>
+    <w:lsdException w:name="Light Shading Accent 4" w:uiPriority="60"/>
+    <w:lsdException w:name="Light List Accent 4" w:uiPriority="61"/>
+    <w:lsdException w:name="Light Grid Accent 4" w:uiPriority="62"/>
+    <w:lsdException w:name="Medium Shading 1 Accent 4" w:uiPriority="63"/>
+    <w:lsdException w:name="Medium Shading 2 Accent 4" w:uiPriority="64"/>
+    <w:lsdException w:name="Medium List 1 Accent 4" w:uiPriority="65"/>
+    <w:lsdException w:name="Medium List 2 Accent 4" w:uiPriority="66"/>
+    <w:lsdException w:name="Medium Grid 1 Accent 4" w:uiPriority="67"/>
+    <w:lsdException w:name="Medium Grid 2 Accent 4" w:uiPriority="68"/>
+    <w:lsdException w:name="Medium Grid 3 Accent 4" w:uiPriority="69"/>
+    <w:lsdException w:name="Dark List Accent 4" w:uiPriority="70"/>
+    <w:lsdException w:name="Colorful Shading Accent 4" w:uiPriority="71"/>
+    <w:lsdException w:name="Colorful List Accent 4" w:uiPriority="72"/>
+    <w:lsdException w:name="Colorful Grid Accent 4" w:uiPriority="73"/>
+    <w:lsdException w:name="Light Shading Accent 5" w:uiPriority="60"/>
+    <w:lsdException w:name="Light List Accent 5" w:uiPriority="61"/>
+    <w:lsdException w:name="Light Grid Accent 5" w:uiPriority="62"/>
+    <w:lsdException w:name="Medium Shading 1 Accent 5" w:uiPriority="63"/>
+    <w:lsdException w:name="Medium Shading 2 Accent 5" w:uiPriority="64"/>
+    <w:lsdException w:name="Medium List 1 Accent 5" w:uiPriority="65"/>
+    <w:lsdException w:name="Medium List 2 Accent 5" w:uiPriority="66"/>
+    <w:lsdException w:name="Medium Grid 1 Accent 5" w:uiPriority="67"/>
+    <w:lsdException w:name="Medium Grid 2 Accent 5" w:uiPriority="68"/>
+    <w:lsdException w:name="Medium Grid 3 Accent 5" w:uiPriority="69"/>
+    <w:lsdException w:name="Dark List Accent 5" w:uiPriority="70"/>
+    <w:lsdException w:name="Colorful Shading Accent 5" w:uiPriority="71"/>
+    <w:lsdException w:name="Colorful List Accent 5" w:uiPriority="72"/>
+    <w:lsdException w:name="Colorful Grid Accent 5" w:uiPriority="73"/>
+    <w:lsdException w:name="Light Shading Accent 6" w:uiPriority="60"/>
+    <w:lsdException w:name="Light List Accent 6" w:uiPriority="61"/>
+    <w:lsdException w:name="Light Grid Accent 6" w:uiPriority="62"/>
+    <w:lsdException w:name="Medium Shading 1 Accent 6" w:uiPriority="63"/>
+    <w:lsdException w:name="Medium Shading 2 Accent 6" w:uiPriority="64"/>
+    <w:lsdException w:name="Medium List 1 Accent 6" w:uiPriority="65"/>
+    <w:lsdException w:name="Medium List 2 Accent 6" w:uiPriority="66"/>
+    <w:lsdException w:name="Medium Grid 1 Accent 6" w:uiPriority="67"/>
+    <w:lsdException w:name="Medium Grid 2 Accent 6" w:uiPriority="68"/>
+    <w:lsdException w:name="Medium Grid 3 Accent 6" w:uiPriority="69"/>
+    <w:lsdException w:name="Dark List Accent 6" w:uiPriority="70"/>
+    <w:lsdException w:name="Colorful Shading Accent 6" w:uiPriority="71"/>
+    <w:lsdException w:name="Colorful List Accent 6" w:uiPriority="72"/>
+    <w:lsdException w:name="Colorful Grid Accent 6" w:uiPriority="73"/>
+    <w:lsdException w:name="Subtle Emphasis" w:uiPriority="19" w:qFormat="1"/>
+    <w:lsdException w:name="Intense Emphasis" w:uiPriority="21" w:qFormat="1"/>
+    <w:lsdException w:name="Subtle Reference" w:uiPriority="31" w:qFormat="1"/>
+    <w:lsdException w:name="Intense Reference" w:uiPriority="32" w:qFormat="1"/>
+    <w:lsdException w:name="Book Title" w:uiPriority="33" w:qFormat="1"/>
+    <w:lsdException w:name="Bibliography" w:semiHidden="1" w:uiPriority="37" w:unhideWhenUsed="1"/>
+    <w:lsdException w:name="TOC Heading" w:semiHidden="1" w:uiPriority="39" w:unhideWhenUsed="1" w:qFormat="1"/>
+    <w:lsdException w:name="Plain Table 1" w:uiPriority="41"/>
+    <w:lsdException w:name="Plain Table 2" w:uiPriority="42"/>
+    <w:lsdException w:name="Plain Table 3" w:uiPriority="43"/>
+    <w:lsdException w:name="Plain Table 4" w:uiPriority="44"/>
+    <w:lsdException w:name="Plain Table 5" w:uiPriority="45"/>
+    <w:lsdException w:name="Grid Table Light" w:uiPriority="40"/>
+    <w:lsdException w:name="Grid Table 1 Light" w:uiPriority="46"/>
+    <w:lsdException w:name="Grid Table 2" w:uiPriority="47"/>
+    <w:lsdException w:name="Grid Table 3" w:uiPriority="48"/>
+    <w:lsdException w:name="Grid Table 4" w:uiPriority="49"/>
+    <w:lsdException w:name="Grid Table 5 Dark" w:uiPriority="50"/>
+    <w:lsdException w:name="Grid Table 6 Colorful" w:uiPriority="51"/>
+    <w:lsdException w:name="Grid Table 7 Colorful" w:uiPriority="52"/>
+    <w:lsdException w:name="Grid Table 1 Light Accent 1" w:uiPriority="46"/>
+    <w:lsdException w:name="Grid Table 2 Accent 1" w:uiPriority="47"/>
+    <w:lsdException w:name="Grid Table 3 Accent 1" w:uiPriority="48"/>
+    <w:lsdException w:name="Grid Table 4 Accent 1" w:uiPriority="49"/>
+    <w:lsdException w:name="Grid Table 5 Dark Accent 1" w:uiPriority="50"/>
+    <w:lsdException w:name="Grid Table 6 Colorful Accent 1" w:uiPriority="51"/>
+    <w:lsdException w:name="Grid Table 7 Colorful Accent 1" w:uiPriority="52"/>
+    <w:lsdException w:name="Grid Table 1 Light Accent 2" w:uiPriority="46"/>
+    <w:lsdException w:name="Grid Table 2 Accent 2" w:uiPriority="47"/>
+    <w:lsdException w:name="Grid Table 3 Accent 2" w:uiPriority="48"/>
+    <w:lsdException w:name="Grid Table 4 Accent 2" w:uiPriority="49"/>
+    <w:lsdException w:name="Grid Table 5 Dark Accent 2" w:uiPriority="50"/>
+    <w:lsdException w:name="Grid Table 6 Colorful Accent 2" w:uiPriority="51"/>
+    <w:lsdException w:name="Grid Table 7 Colorful Accent 2" w:uiPriority="52"/>
+    <w:lsdException w:name="Grid Table 1 Light Accent 3" w:uiPriority="46"/>
+    <w:lsdException w:name="Grid Table 2 Accent 3" w:uiPriority="47"/>
+    <w:lsdException w:name="Grid Table 3 Accent 3" w:uiPriority="48"/>
+    <w:lsdException w:name="Grid Table 4 Accent 3" w:uiPriority="49"/>
+    <w:lsdException w:name="Grid Table 5 Dark Accent 3" w:uiPriority="50"/>
+    <w:lsdException w:name="Grid Table 6 Colorful Accent 3" w:uiPriority="51"/>
+    <w:lsdException w:name="Grid Table 7 Colorful Accent 3" w:uiPriority="52"/>
+    <w:lsdException w:name="Grid Table 1 Light Accent 4" w:uiPriority="46"/>
+    <w:lsdException w:name="Grid Table 2 Accent 4" w:uiPriority="47"/>
+    <w:lsdException w:name="Grid Table 3 Accent 4" w:uiPriority="48"/>
+    <w:lsdException w:name="Grid Table 4 Accent 4" w:uiPriority="49"/>
+    <w:lsdException w:name="Grid Table 5 Dark Accent 4" w:uiPriority="50"/>
+    <w:lsdException w:name="Grid Table 6 Colorful Accent 4" w:uiPriority="51"/>
+    <w:lsdException w:name="Grid Table 7 Colorful Accent 4" w:uiPriority="52"/>
+    <w:lsdException w:name="Grid Table 1 Light Accent 5" w:uiPriority="46"/>
+    <w:lsdException w:name="Grid Table 2 Accent 5" w:uiPriority="47"/>
+    <w:lsdException w:name="Grid Table 3 Accent 5" w:uiPriority="48"/>
+    <w:lsdException w:name="Grid Table 4 Accent 5" w:uiPriority="49"/>
+    <w:lsdException w:name="Grid Table 5 Dark Accent 5" w:uiPriority="50"/>
+    <w:lsdException w:name="Grid Table 6 Colorful Accent 5" w:uiPriority="51"/>
+    <w:lsdException w:name="Grid Table 7 Colorful Accent 5" w:uiPriority="52"/>
+    <w:lsdException w:name="Grid Table 1 Light Accent 6" w:uiPriority="46"/>
+    <w:lsdException w:name="Grid Table 2 Accent 6" w:uiPriority="47"/>
+    <w:lsdException w:name="Grid Table 3 Accent 6" w:uiPriority="48"/>
+    <w:lsdException w:name="Grid Table 4 Accent 6" w:uiPriority="49"/>
+    <w:lsdException w:name="Grid Table 5 Dark Accent 6" w:uiPriority="50"/>
+    <w:lsdException w:name="Grid Table 6 Colorful Accent 6" w:uiPriority="51"/>
+    <w:lsdException w:name="Grid Table 7 Colorful Accent 6" w:uiPriority="52"/>
+    <w:lsdException w:name="List Table 1 Light" w:uiPriority="46"/>
+    <w:lsdException w:name="List Table 2" w:uiPriority="47"/>
+    <w:lsdException w:name="List Table 3" w:uiPriority="48"/>
+    <w:lsdException w:name="List Table 4" w:uiPriority="49"/>
+    <w:lsdException w:name="List Table 5 Dark" w:uiPriority="50"/>
+    <w:lsdException w:name="List Table 6 Colorful" w:uiPriority="51"/>
+    <w:lsdException w:name="List Table 7 Colorful" w:uiPriority="52"/>
+    <w:lsdException w:name="List Table 1 Light Accent 1" w:uiPriority="46"/>
+    <w:lsdException w:name="List Table 2 Accent 1" w:uiPriority="47"/>
+    <w:lsdException w:name="List Table 3 Accent 1" w:uiPriority="48"/>
+    <w:lsdException w:name="List Table 4 Accent 1" w:uiPriority="49"/>
+    <w:lsdException w:name="List Table 5 Dark Accent 1" w:uiPriority="50"/>
+    <w:lsdException w:name="List Table 6 Colorful Accent 1" w:uiPriority="51"/>
+    <w:lsdException w:name="List Table 7 Colorful Accent 1" w:uiPriority="52"/>
+    <w:lsdException w:name="List Table 1 Light Accent 2" w:uiPriority="46"/>
+    <w:lsdException w:name="List Table 2 Accent 2" w:uiPriority="47"/>
+    <w:lsdException w:name="List Table 3 Accent 2" w:uiPriority="48"/>
+    <w:lsdException w:name="List Table 4 Accent 2" w:uiPriority="49"/>
+    <w:lsdException w:name="List Table 5 Dark Accent 2" w:uiPriority="50"/>
+    <w:lsdException w:name="List Table 6 Colorful Accent 2" w:uiPriority="51"/>
+    <w:lsdException w:name="List Table 7 Colorful Accent 2" w:uiPriority="52"/>
+    <w:lsdException w:name="List Table 1 Light Accent 3" w:uiPriority="46"/>
+    <w:lsdException w:name="List Table 2 Accent 3" w:uiPriority="47"/>
+    <w:lsdException w:name="List Table 3 Accent 3" w:uiPriority="48"/>
+    <w:lsdException w:name="List Table 4 Accent 3" w:uiPriority="49"/>
+    <w:lsdException w:name="List Table 5 Dark Accent 3" w:uiPriority="50"/>
+    <w:lsdException w:name="List Table 6 Colorful Accent 3" w:uiPriority="51"/>
+    <w:lsdException w:name="List Table 7 Colorful Accent 3" w:uiPriority="52"/>
+    <w:lsdException w:name="List Table 1 Light Accent 4" w:uiPriority="46"/>
+    <w:lsdException w:name="List Table 2 Accent 4" w:uiPriority="47"/>
+    <w:lsdException w:name="List Table 3 Accent 4" w:uiPriority="48"/>
+    <w:lsdException w:name="List Table 4 Accent 4" w:uiPriority="49"/>
+    <w:lsdException w:name="List Table 5 Dark Accent 4" w:uiPriority="50"/>
+    <w:lsdException w:name="List Table 6 Colorful Accent 4" w:uiPriority="51"/>
+    <w:lsdException w:name="List Table 7 Colorful Accent 4" w:uiPriority="52"/>
+    <w:lsdException w:name="List Table 1 Light Accent 5" w:uiPriority="46"/>
+    <w:lsdException w:name="List Table 2 Accent 5" w:uiPriority="47"/>
+    <w:lsdException w:name="List Table 3 Accent 5" w:uiPriority="48"/>
+    <w:lsdException w:name="List Table 4 Accent 5" w:uiPriority="49"/>
+    <w:lsdException w:name="List Table 5 Dark Accent 5" w:uiPriority="50"/>
+    <w:lsdException w:name="List Table 6 Colorful Accent 5" w:uiPriority="51"/>
+    <w:lsdException w:name="List Table 7 Colorful Accent 5" w:uiPriority="52"/>
+    <w:lsdException w:name="List Table 1 Light Accent 6" w:uiPriority="46"/>
+    <w:lsdException w:name="List Table 2 Accent 6" w:uiPriority="47"/>
+    <w:lsdException w:name="List Table 3 Accent 6" w:uiPriority="48"/>
+    <w:lsdException w:name="List Table 4 Accent 6" w:uiPriority="49"/>
+    <w:lsdException w:name="List Table 5 Dark Accent 6" w:uiPriority="50"/>
+    <w:lsdException w:name="List Table 6 Colorful Accent 6" w:uiPriority="51"/>
+    <w:lsdException w:name="List Table 7 Colorful Accent 6" w:uiPriority="52"/>
   </w:latentStyles>
   <w:style w:type="paragraph" w:default="1" w:styleId="Normal">
     <w:name w:val="Normal"/>
@@ -5966,7 +6050,6 @@
     <w:uiPriority w:val="99"/>
     <w:semiHidden/>
     <w:unhideWhenUsed/>
-    <w:qFormat/>
     <w:tblPr>
       <w:tblInd w:w="0" w:type="dxa"/>
       <w:tblCellMar>
@@ -6821,7 +6904,7 @@
 </file>
 
 <file path=customXml/itemProps1.xml><?xml version="1.0" encoding="utf-8"?>
-<ds:datastoreItem xmlns:ds="http://schemas.openxmlformats.org/officeDocument/2006/customXml" ds:itemID="{BE6C6023-783C-984D-88AE-F2B32FCDA15C}">
+<ds:datastoreItem xmlns:ds="http://schemas.openxmlformats.org/officeDocument/2006/customXml" ds:itemID="{CF3DD678-067A-A945-B2E6-6644C3FA60DB}">
   <ds:schemaRefs>
     <ds:schemaRef ds:uri="http://schemas.openxmlformats.org/officeDocument/2006/bibliography"/>
   </ds:schemaRefs>

</xml_diff>